<commit_message>
Updated notes as of now
</commit_message>
<xml_diff>
--- a/Initial Notes ETH Hackathon.docx
+++ b/Initial Notes ETH Hackathon.docx
@@ -20,7 +20,7 @@
       <w:pPr>
         <w:numPr>
           <w:ilvl w:val="0"/>
-          <w:numId w:val="4"/>
+          <w:numId w:val="5"/>
         </w:numPr>
         <w:ind w:left="720" w:hanging="360"/>
         <w:rPr>
@@ -41,7 +41,7 @@
       <w:pPr>
         <w:numPr>
           <w:ilvl w:val="0"/>
-          <w:numId w:val="4"/>
+          <w:numId w:val="5"/>
         </w:numPr>
         <w:ind w:left="720" w:hanging="360"/>
         <w:rPr>
@@ -62,7 +62,7 @@
       <w:pPr>
         <w:numPr>
           <w:ilvl w:val="0"/>
-          <w:numId w:val="4"/>
+          <w:numId w:val="5"/>
         </w:numPr>
         <w:ind w:left="720" w:hanging="360"/>
         <w:rPr>
@@ -82,7 +82,7 @@
       <w:pPr>
         <w:numPr>
           <w:ilvl w:val="0"/>
-          <w:numId w:val="4"/>
+          <w:numId w:val="5"/>
         </w:numPr>
         <w:ind w:left="720" w:hanging="360"/>
         <w:rPr>
@@ -121,245 +121,286 @@
           <w:b w:val="1"/>
           <w:rtl w:val="0"/>
         </w:rPr>
-        <w:t xml:space="preserve">Potential Project Description</w:t>
-      </w:r>
-    </w:p>
-    <w:p>
-      <w:pPr>
-        <w:rPr>
-          <w:sz w:val="18"/>
-          <w:szCs w:val="18"/>
-        </w:rPr>
-      </w:pPr>
-      <w:r>
-        <w:rPr>
-          <w:sz w:val="18"/>
-          <w:szCs w:val="18"/>
-          <w:rtl w:val="0"/>
-        </w:rPr>
-        <w:t xml:space="preserve">Your onchain bug bounty platform runs on Flow’s EVM, where Solidity contracts manage bounty creation, escrow, submission, review, and automated payouts. You write and test everything in Solidity with Hardhat, so the core logic stays fully on-chain and auditable end-to-end. </w:t>
-      </w:r>
-    </w:p>
-    <w:p>
-      <w:pPr>
-        <w:rPr>
-          <w:sz w:val="18"/>
-          <w:szCs w:val="18"/>
-        </w:rPr>
-      </w:pPr>
-      <w:r>
-        <w:rPr>
-          <w:rtl w:val="0"/>
-        </w:rPr>
-      </w:r>
-    </w:p>
-    <w:p>
-      <w:pPr>
-        <w:rPr>
-          <w:sz w:val="18"/>
-          <w:szCs w:val="18"/>
-        </w:rPr>
-      </w:pPr>
-      <w:r>
-        <w:rPr>
-          <w:rFonts w:ascii="Arial Unicode MS" w:cs="Arial Unicode MS" w:eastAsia="Arial Unicode MS" w:hAnsi="Arial Unicode MS"/>
-          <w:sz w:val="18"/>
-          <w:szCs w:val="18"/>
-          <w:rtl w:val="0"/>
-        </w:rPr>
-        <w:t xml:space="preserve">Sponsors post bounties and lock funds in escrow on Flow EVM; researchers submit findings by referencing an encrypted report instead of raw details. The contracts track states (OPEN → REVIEW → AWARDED/REJECTED) and release funds automatically when reviewers (sponsor) approve, creating a transparent, tamper-resistant trail for all decisions and transfers. </w:t>
-      </w:r>
-    </w:p>
-    <w:p>
-      <w:pPr>
-        <w:rPr>
-          <w:sz w:val="18"/>
-          <w:szCs w:val="18"/>
-        </w:rPr>
-      </w:pPr>
-      <w:r>
-        <w:rPr>
-          <w:sz w:val="18"/>
-          <w:szCs w:val="18"/>
-          <w:rtl w:val="0"/>
-        </w:rPr>
-        <w:t xml:space="preserve">ETHGlobal</w:t>
-      </w:r>
-    </w:p>
-    <w:p>
-      <w:pPr>
-        <w:rPr>
-          <w:sz w:val="18"/>
-          <w:szCs w:val="18"/>
-        </w:rPr>
-      </w:pPr>
-      <w:r>
-        <w:rPr>
-          <w:rtl w:val="0"/>
-        </w:rPr>
-      </w:r>
-    </w:p>
-    <w:p>
-      <w:pPr>
-        <w:rPr>
-          <w:sz w:val="18"/>
-          <w:szCs w:val="18"/>
-        </w:rPr>
-      </w:pPr>
-      <w:r>
-        <w:rPr>
-          <w:sz w:val="18"/>
-          <w:szCs w:val="18"/>
-          <w:rtl w:val="0"/>
-        </w:rPr>
-        <w:t xml:space="preserve">All sensitive artifacts (write-ups, PoCs, traces) are client-side encrypted and stored on Walrus, a decentralized storage/data-availability network. On-chain you store only the Walrus content IDs and hashes; reviewers decrypt off-chain with the right keys, and you can later publish a redacted version for public disclosure. This keeps exploits private during triage while remaining verifiable and robust. </w:t>
-      </w:r>
-    </w:p>
-    <w:p>
-      <w:pPr>
-        <w:rPr>
-          <w:sz w:val="18"/>
-          <w:szCs w:val="18"/>
-        </w:rPr>
-      </w:pPr>
-      <w:r>
-        <w:rPr>
-          <w:rtl w:val="0"/>
-        </w:rPr>
-      </w:r>
-    </w:p>
-    <w:p>
-      <w:pPr>
-        <w:rPr>
-          <w:sz w:val="18"/>
-          <w:szCs w:val="18"/>
-        </w:rPr>
-      </w:pPr>
-      <w:r>
-        <w:rPr>
-          <w:sz w:val="18"/>
-          <w:szCs w:val="18"/>
-          <w:rtl w:val="0"/>
-        </w:rPr>
-        <w:t xml:space="preserve">Hardhat powers the dev/test loop (compile, unit/integration tests, scripted deployments), so you can iterate quickly and safely before shipping to Flow’s EVM. The same toolchain also supports clean migration scripts and reproducible deployments for hackathon judging. </w:t>
-      </w:r>
-    </w:p>
-    <w:p>
-      <w:pPr>
-        <w:rPr>
-          <w:sz w:val="18"/>
-          <w:szCs w:val="18"/>
-        </w:rPr>
-      </w:pPr>
-      <w:r>
-        <w:rPr>
-          <w:rtl w:val="0"/>
-        </w:rPr>
-      </w:r>
-    </w:p>
-    <w:p>
-      <w:pPr>
-        <w:rPr>
-          <w:sz w:val="18"/>
-          <w:szCs w:val="18"/>
-        </w:rPr>
-      </w:pPr>
-      <w:r>
-        <w:rPr>
-          <w:sz w:val="18"/>
-          <w:szCs w:val="18"/>
-          <w:rtl w:val="0"/>
-        </w:rPr>
-        <w:t xml:space="preserve">Throughout, Nora (the “Solidity Cursor”–style AI agent) assists with contract scaffolding, audits-in-the-loop, and refactors—speeding up implementation and helping catch issues earlier. It complements your tests rather than replacing them, letting two developers deliver a polished, prize-aligned MVP fast.</w:t>
-      </w:r>
-    </w:p>
-    <w:p>
-      <w:pPr>
-        <w:rPr>
-          <w:sz w:val="18"/>
-          <w:szCs w:val="18"/>
-        </w:rPr>
-      </w:pPr>
-      <w:r>
-        <w:rPr>
-          <w:rtl w:val="0"/>
-        </w:rPr>
+        <w:t xml:space="preserve">Project Quick Pitch</w:t>
+      </w:r>
+    </w:p>
+    <w:p>
+      <w:pPr>
+        <w:rPr>
+          <w:sz w:val="20"/>
+          <w:szCs w:val="20"/>
+        </w:rPr>
+      </w:pPr>
+      <w:r>
+        <w:rPr>
+          <w:sz w:val="20"/>
+          <w:szCs w:val="20"/>
+          <w:rtl w:val="0"/>
+        </w:rPr>
+        <w:t xml:space="preserve">BountyBlocks began as an on-chain bug bounty platform and has evolved into a web3 Verifiable Bounty Ledger (VBL).</w:t>
+      </w:r>
+    </w:p>
+    <w:p>
+      <w:pPr>
+        <w:rPr>
+          <w:sz w:val="20"/>
+          <w:szCs w:val="20"/>
+        </w:rPr>
+      </w:pPr>
+      <w:r>
+        <w:rPr>
+          <w:rtl w:val="0"/>
+        </w:rPr>
+      </w:r>
+    </w:p>
+    <w:p>
+      <w:pPr>
+        <w:rPr>
+          <w:sz w:val="20"/>
+          <w:szCs w:val="20"/>
+        </w:rPr>
+      </w:pPr>
+      <w:r>
+        <w:rPr>
+          <w:sz w:val="20"/>
+          <w:szCs w:val="20"/>
+          <w:rtl w:val="0"/>
+        </w:rPr>
+        <w:t xml:space="preserve">We strengthen transparency and community. With BountyBlocks:</w:t>
+      </w:r>
+    </w:p>
+    <w:p>
+      <w:pPr>
+        <w:rPr>
+          <w:sz w:val="20"/>
+          <w:szCs w:val="20"/>
+        </w:rPr>
+      </w:pPr>
+      <w:r>
+        <w:rPr>
+          <w:rtl w:val="0"/>
+        </w:rPr>
+      </w:r>
+    </w:p>
+    <w:p>
+      <w:pPr>
+        <w:numPr>
+          <w:ilvl w:val="0"/>
+          <w:numId w:val="1"/>
+        </w:numPr>
+        <w:ind w:left="720" w:hanging="360"/>
+        <w:rPr>
+          <w:sz w:val="20"/>
+          <w:szCs w:val="20"/>
+          <w:u w:val="none"/>
+        </w:rPr>
+      </w:pPr>
+      <w:r>
+        <w:rPr>
+          <w:sz w:val="20"/>
+          <w:szCs w:val="20"/>
+          <w:rtl w:val="0"/>
+        </w:rPr>
+        <w:t xml:space="preserve">Sponsors prevent vulnerabilities from disrupting their products.</w:t>
+      </w:r>
+    </w:p>
+    <w:p>
+      <w:pPr>
+        <w:rPr>
+          <w:sz w:val="20"/>
+          <w:szCs w:val="20"/>
+        </w:rPr>
+      </w:pPr>
+      <w:r>
+        <w:rPr>
+          <w:rtl w:val="0"/>
+        </w:rPr>
+      </w:r>
+    </w:p>
+    <w:p>
+      <w:pPr>
+        <w:numPr>
+          <w:ilvl w:val="0"/>
+          <w:numId w:val="16"/>
+        </w:numPr>
+        <w:ind w:left="720" w:hanging="360"/>
+        <w:rPr>
+          <w:sz w:val="20"/>
+          <w:szCs w:val="20"/>
+          <w:u w:val="none"/>
+        </w:rPr>
+      </w:pPr>
+      <w:r>
+        <w:rPr>
+          <w:sz w:val="20"/>
+          <w:szCs w:val="20"/>
+          <w:rtl w:val="0"/>
+        </w:rPr>
+        <w:t xml:space="preserve">Ethical hackers remediate issues for monetary rewards (e.g., USDF bounties) and reputational rewards (NFT credentials)—staying pseudonymous while proving capability.</w:t>
+      </w:r>
+    </w:p>
+    <w:p>
+      <w:pPr>
+        <w:rPr>
+          <w:sz w:val="20"/>
+          <w:szCs w:val="20"/>
+        </w:rPr>
+      </w:pPr>
+      <w:r>
+        <w:rPr>
+          <w:rtl w:val="0"/>
+        </w:rPr>
+      </w:r>
+    </w:p>
+    <w:p>
+      <w:pPr>
+        <w:rPr>
+          <w:sz w:val="20"/>
+          <w:szCs w:val="20"/>
+        </w:rPr>
+      </w:pPr>
+      <w:r>
+        <w:rPr>
+          <w:sz w:val="20"/>
+          <w:szCs w:val="20"/>
+          <w:rtl w:val="0"/>
+        </w:rPr>
+        <w:t xml:space="preserve">Our solution is token-agnostic: sponsors fund in one asset; hackers claim in another via on-chain swaps. The VBL automates quotes, routing, and slippage, and records assets, rates, and proofs for audit.</w:t>
+      </w:r>
+    </w:p>
+    <w:p>
+      <w:pPr>
+        <w:rPr>
+          <w:sz w:val="20"/>
+          <w:szCs w:val="20"/>
+        </w:rPr>
+      </w:pPr>
+      <w:r>
+        <w:rPr>
+          <w:rtl w:val="0"/>
+        </w:rPr>
+      </w:r>
+    </w:p>
+    <w:p>
+      <w:pPr>
+        <w:rPr>
+          <w:sz w:val="20"/>
+          <w:szCs w:val="20"/>
+        </w:rPr>
+      </w:pPr>
+      <w:r>
+        <w:rPr>
+          <w:sz w:val="20"/>
+          <w:szCs w:val="20"/>
+          <w:rtl w:val="0"/>
+        </w:rPr>
+        <w:t xml:space="preserve">Built on Flow for programmable issue management and atomic payouts, and Walrus for privacy-preserving evidence and selective disclosure, BountyBlocks delivers an end-to-end, transparent, auditable bounty workflow.</w:t>
       </w:r>
     </w:p>
     <w:p>
       <w:pPr>
         <w:rPr>
           <w:b w:val="1"/>
-          <w:sz w:val="18"/>
-          <w:szCs w:val="18"/>
+          <w:sz w:val="24"/>
+          <w:szCs w:val="24"/>
         </w:rPr>
       </w:pPr>
       <w:r>
         <w:rPr>
           <w:b w:val="1"/>
-          <w:sz w:val="18"/>
-          <w:szCs w:val="18"/>
-          <w:rtl w:val="0"/>
-        </w:rPr>
-        <w:t xml:space="preserve">Graph</w:t>
-      </w:r>
-    </w:p>
-    <w:p>
-      <w:pPr>
-        <w:rPr>
-          <w:sz w:val="18"/>
-          <w:szCs w:val="18"/>
-        </w:rPr>
-      </w:pPr>
-      <w:r>
-        <w:rPr>
-          <w:rtl w:val="0"/>
-        </w:rPr>
-      </w:r>
-    </w:p>
-    <w:p>
-      <w:pPr>
-        <w:rPr>
-          <w:sz w:val="18"/>
-          <w:szCs w:val="18"/>
-        </w:rPr>
-      </w:pPr>
-      <w:r>
-        <w:rPr>
-          <w:rtl w:val="0"/>
-        </w:rPr>
-      </w:r>
-    </w:p>
-    <w:p>
-      <w:pPr>
-        <w:rPr>
-          <w:sz w:val="18"/>
-          <w:szCs w:val="18"/>
-        </w:rPr>
-      </w:pPr>
-      <w:r>
-        <w:rPr>
-          <w:rtl w:val="0"/>
-        </w:rPr>
-      </w:r>
-    </w:p>
-    <w:p>
-      <w:pPr>
-        <w:rPr>
-          <w:sz w:val="18"/>
-          <w:szCs w:val="18"/>
-        </w:rPr>
-      </w:pPr>
-      <w:r>
-        <w:rPr>
-          <w:sz w:val="18"/>
-          <w:szCs w:val="18"/>
+          <w:sz w:val="24"/>
+          <w:szCs w:val="24"/>
         </w:rPr>
         <w:drawing>
           <wp:inline distB="114300" distT="114300" distL="114300" distR="114300">
-            <wp:extent cx="5943600" cy="1447800"/>
+            <wp:extent cx="4767263" cy="1283151"/>
             <wp:effectExtent b="0" l="0" r="0" t="0"/>
-            <wp:docPr id="1" name="image1.png"/>
+            <wp:docPr id="2" name="image5.png"/>
+            <a:graphic>
+              <a:graphicData uri="http://schemas.openxmlformats.org/drawingml/2006/picture">
+                <pic:pic>
+                  <pic:nvPicPr>
+                    <pic:cNvPr id="0" name="image5.png"/>
+                    <pic:cNvPicPr preferRelativeResize="0"/>
+                  </pic:nvPicPr>
+                  <pic:blipFill>
+                    <a:blip r:embed="rId6"/>
+                    <a:srcRect b="0" l="0" r="0" t="0"/>
+                    <a:stretch>
+                      <a:fillRect/>
+                    </a:stretch>
+                  </pic:blipFill>
+                  <pic:spPr>
+                    <a:xfrm>
+                      <a:off x="0" y="0"/>
+                      <a:ext cx="4767263" cy="1283151"/>
+                    </a:xfrm>
+                    <a:prstGeom prst="rect"/>
+                    <a:ln/>
+                  </pic:spPr>
+                </pic:pic>
+              </a:graphicData>
+            </a:graphic>
+          </wp:inline>
+        </w:drawing>
+      </w:r>
+      <w:r>
+        <w:rPr>
+          <w:rtl w:val="0"/>
+        </w:rPr>
+      </w:r>
+    </w:p>
+    <w:p>
+      <w:pPr>
+        <w:rPr>
+          <w:b w:val="1"/>
+          <w:sz w:val="24"/>
+          <w:szCs w:val="24"/>
+        </w:rPr>
+      </w:pPr>
+      <w:r>
+        <w:rPr>
+          <w:b w:val="1"/>
+          <w:sz w:val="24"/>
+          <w:szCs w:val="24"/>
+          <w:rtl w:val="0"/>
+        </w:rPr>
+        <w:t xml:space="preserve">Technical Flowchart</w:t>
+      </w:r>
+    </w:p>
+    <w:p>
+      <w:pPr>
+        <w:rPr>
+          <w:b w:val="1"/>
+          <w:sz w:val="24"/>
+          <w:szCs w:val="24"/>
+        </w:rPr>
+      </w:pPr>
+      <w:r>
+        <w:rPr>
+          <w:rtl w:val="0"/>
+        </w:rPr>
+      </w:r>
+    </w:p>
+    <w:p>
+      <w:pPr>
+        <w:rPr>
+          <w:b w:val="1"/>
+          <w:sz w:val="24"/>
+          <w:szCs w:val="24"/>
+        </w:rPr>
+      </w:pPr>
+      <w:r>
+        <w:rPr>
+          <w:b w:val="1"/>
+          <w:sz w:val="24"/>
+          <w:szCs w:val="24"/>
+        </w:rPr>
+        <w:drawing>
+          <wp:inline distB="114300" distT="114300" distL="114300" distR="114300">
+            <wp:extent cx="5943600" cy="2311400"/>
+            <wp:effectExtent b="0" l="0" r="0" t="0"/>
+            <wp:docPr id="3" name="image1.png"/>
             <a:graphic>
               <a:graphicData uri="http://schemas.openxmlformats.org/drawingml/2006/picture">
                 <pic:pic>
@@ -368,7 +409,733 @@
                     <pic:cNvPicPr preferRelativeResize="0"/>
                   </pic:nvPicPr>
                   <pic:blipFill>
-                    <a:blip r:embed="rId6"/>
+                    <a:blip r:embed="rId7"/>
+                    <a:srcRect b="0" l="0" r="0" t="0"/>
+                    <a:stretch>
+                      <a:fillRect/>
+                    </a:stretch>
+                  </pic:blipFill>
+                  <pic:spPr>
+                    <a:xfrm>
+                      <a:off x="0" y="0"/>
+                      <a:ext cx="5943600" cy="2311400"/>
+                    </a:xfrm>
+                    <a:prstGeom prst="rect"/>
+                    <a:ln/>
+                  </pic:spPr>
+                </pic:pic>
+              </a:graphicData>
+            </a:graphic>
+          </wp:inline>
+        </w:drawing>
+      </w:r>
+      <w:r>
+        <w:rPr>
+          <w:rtl w:val="0"/>
+        </w:rPr>
+      </w:r>
+    </w:p>
+    <w:p>
+      <w:pPr>
+        <w:rPr>
+          <w:b w:val="1"/>
+          <w:sz w:val="24"/>
+          <w:szCs w:val="24"/>
+        </w:rPr>
+      </w:pPr>
+      <w:r>
+        <w:rPr>
+          <w:rtl w:val="0"/>
+        </w:rPr>
+      </w:r>
+    </w:p>
+    <w:p>
+      <w:pPr>
+        <w:rPr>
+          <w:b w:val="1"/>
+          <w:sz w:val="24"/>
+          <w:szCs w:val="24"/>
+        </w:rPr>
+      </w:pPr>
+      <w:r>
+        <w:rPr>
+          <w:rtl w:val="0"/>
+        </w:rPr>
+      </w:r>
+    </w:p>
+    <w:p>
+      <w:pPr>
+        <w:rPr>
+          <w:b w:val="1"/>
+          <w:sz w:val="24"/>
+          <w:szCs w:val="24"/>
+        </w:rPr>
+      </w:pPr>
+      <w:r>
+        <w:rPr>
+          <w:rtl w:val="0"/>
+        </w:rPr>
+      </w:r>
+    </w:p>
+    <w:p>
+      <w:pPr>
+        <w:rPr>
+          <w:b w:val="1"/>
+          <w:sz w:val="24"/>
+          <w:szCs w:val="24"/>
+        </w:rPr>
+      </w:pPr>
+      <w:r>
+        <w:rPr>
+          <w:rtl w:val="0"/>
+        </w:rPr>
+      </w:r>
+    </w:p>
+    <w:p>
+      <w:pPr>
+        <w:rPr>
+          <w:b w:val="1"/>
+          <w:sz w:val="24"/>
+          <w:szCs w:val="24"/>
+        </w:rPr>
+      </w:pPr>
+      <w:r>
+        <w:rPr>
+          <w:rtl w:val="0"/>
+        </w:rPr>
+      </w:r>
+    </w:p>
+    <w:p>
+      <w:pPr>
+        <w:rPr>
+          <w:b w:val="1"/>
+          <w:sz w:val="24"/>
+          <w:szCs w:val="24"/>
+        </w:rPr>
+      </w:pPr>
+      <w:r>
+        <w:rPr>
+          <w:rtl w:val="0"/>
+        </w:rPr>
+      </w:r>
+    </w:p>
+    <w:p>
+      <w:pPr>
+        <w:rPr>
+          <w:b w:val="1"/>
+          <w:sz w:val="24"/>
+          <w:szCs w:val="24"/>
+        </w:rPr>
+      </w:pPr>
+      <w:r>
+        <w:rPr>
+          <w:rtl w:val="0"/>
+        </w:rPr>
+      </w:r>
+    </w:p>
+    <w:p>
+      <w:pPr>
+        <w:rPr>
+          <w:b w:val="1"/>
+        </w:rPr>
+      </w:pPr>
+      <w:r>
+        <w:rPr>
+          <w:rtl w:val="0"/>
+        </w:rPr>
+      </w:r>
+    </w:p>
+    <w:p>
+      <w:pPr>
+        <w:rPr>
+          <w:b w:val="1"/>
+        </w:rPr>
+      </w:pPr>
+      <w:r>
+        <w:rPr>
+          <w:rtl w:val="0"/>
+        </w:rPr>
+      </w:r>
+    </w:p>
+    <w:p>
+      <w:pPr>
+        <w:rPr>
+          <w:b w:val="1"/>
+        </w:rPr>
+      </w:pPr>
+      <w:r>
+        <w:rPr>
+          <w:rtl w:val="0"/>
+        </w:rPr>
+      </w:r>
+    </w:p>
+    <w:p>
+      <w:pPr>
+        <w:rPr>
+          <w:b w:val="1"/>
+        </w:rPr>
+      </w:pPr>
+      <w:r>
+        <w:rPr>
+          <w:rtl w:val="0"/>
+        </w:rPr>
+      </w:r>
+    </w:p>
+    <w:p>
+      <w:pPr>
+        <w:rPr>
+          <w:sz w:val="18"/>
+          <w:szCs w:val="18"/>
+        </w:rPr>
+      </w:pPr>
+      <w:r>
+        <w:rPr>
+          <w:b w:val="1"/>
+          <w:rtl w:val="0"/>
+        </w:rPr>
+        <w:t xml:space="preserve">Potential Project Description</w:t>
+      </w:r>
+      <w:r>
+        <w:rPr>
+          <w:rtl w:val="0"/>
+        </w:rPr>
+      </w:r>
+    </w:p>
+    <w:p>
+      <w:pPr>
+        <w:rPr>
+          <w:sz w:val="18"/>
+          <w:szCs w:val="18"/>
+        </w:rPr>
+      </w:pPr>
+      <w:r>
+        <w:rPr>
+          <w:rtl w:val="0"/>
+        </w:rPr>
+      </w:r>
+    </w:p>
+    <w:p>
+      <w:pPr>
+        <w:numPr>
+          <w:ilvl w:val="0"/>
+          <w:numId w:val="15"/>
+        </w:numPr>
+        <w:ind w:left="720" w:hanging="360"/>
+        <w:rPr>
+          <w:sz w:val="18"/>
+          <w:szCs w:val="18"/>
+          <w:u w:val="none"/>
+        </w:rPr>
+      </w:pPr>
+      <w:r>
+        <w:rPr>
+          <w:sz w:val="18"/>
+          <w:szCs w:val="18"/>
+          <w:rtl w:val="0"/>
+        </w:rPr>
+        <w:t xml:space="preserve">Companies register contracts and fund bounty pools </w:t>
+      </w:r>
+    </w:p>
+    <w:p>
+      <w:pPr>
+        <w:numPr>
+          <w:ilvl w:val="0"/>
+          <w:numId w:val="15"/>
+        </w:numPr>
+        <w:ind w:left="720" w:hanging="360"/>
+        <w:rPr>
+          <w:sz w:val="18"/>
+          <w:szCs w:val="18"/>
+          <w:u w:val="none"/>
+        </w:rPr>
+      </w:pPr>
+      <w:r>
+        <w:rPr>
+          <w:sz w:val="18"/>
+          <w:szCs w:val="18"/>
+          <w:rtl w:val="0"/>
+        </w:rPr>
+        <w:t xml:space="preserve">Hackers submit issues along with a Flow wallet for payment. Their solution is encrypted and secured within Walrus. They specify vulnerability levels based on company policy.</w:t>
+      </w:r>
+    </w:p>
+    <w:p>
+      <w:pPr>
+        <w:numPr>
+          <w:ilvl w:val="0"/>
+          <w:numId w:val="15"/>
+        </w:numPr>
+        <w:ind w:left="720" w:hanging="360"/>
+        <w:rPr>
+          <w:sz w:val="18"/>
+          <w:szCs w:val="18"/>
+          <w:u w:val="none"/>
+        </w:rPr>
+      </w:pPr>
+      <w:r>
+        <w:rPr>
+          <w:sz w:val="18"/>
+          <w:szCs w:val="18"/>
+          <w:rtl w:val="0"/>
+        </w:rPr>
+        <w:t xml:space="preserve">Companies then either accept bugs and issue payment or reject invalid bugs:</w:t>
+      </w:r>
+    </w:p>
+    <w:p>
+      <w:pPr>
+        <w:numPr>
+          <w:ilvl w:val="1"/>
+          <w:numId w:val="15"/>
+        </w:numPr>
+        <w:ind w:left="1440" w:hanging="360"/>
+        <w:rPr>
+          <w:sz w:val="18"/>
+          <w:szCs w:val="18"/>
+          <w:u w:val="none"/>
+        </w:rPr>
+      </w:pPr>
+      <w:r>
+        <w:rPr>
+          <w:b w:val="1"/>
+          <w:sz w:val="18"/>
+          <w:szCs w:val="18"/>
+          <w:rtl w:val="0"/>
+        </w:rPr>
+        <w:t xml:space="preserve">If valid</w:t>
+      </w:r>
+      <w:r>
+        <w:rPr>
+          <w:sz w:val="18"/>
+          <w:szCs w:val="18"/>
+          <w:rtl w:val="0"/>
+        </w:rPr>
+        <w:t xml:space="preserve">: NFT is minted for proof and associated with hacker wallet ID keeping anonymity. The hacker is rewarded with USDF using Flow and then swapped for chosen currency. The company determines the severity of the bug and payments are awarded based on that level.</w:t>
+      </w:r>
+    </w:p>
+    <w:p>
+      <w:pPr>
+        <w:ind w:left="0" w:firstLine="0"/>
+        <w:rPr>
+          <w:sz w:val="18"/>
+          <w:szCs w:val="18"/>
+        </w:rPr>
+      </w:pPr>
+      <w:r>
+        <w:rPr>
+          <w:rtl w:val="0"/>
+        </w:rPr>
+      </w:r>
+    </w:p>
+    <w:p>
+      <w:pPr>
+        <w:rPr>
+          <w:sz w:val="18"/>
+          <w:szCs w:val="18"/>
+        </w:rPr>
+      </w:pPr>
+      <w:r>
+        <w:rPr>
+          <w:rtl w:val="0"/>
+        </w:rPr>
+      </w:r>
+    </w:p>
+    <w:p>
+      <w:pPr>
+        <w:rPr>
+          <w:sz w:val="18"/>
+          <w:szCs w:val="18"/>
+        </w:rPr>
+      </w:pPr>
+      <w:r>
+        <w:rPr>
+          <w:sz w:val="18"/>
+          <w:szCs w:val="18"/>
+          <w:rtl w:val="0"/>
+        </w:rPr>
+        <w:t xml:space="preserve">Your onchain bug bounty platform runs on Flow’s EVM, where Solidity contracts manage bounty creation, escrow, submission, review, and automated payouts. You write and test everything in Solidity with Hardhat, so the core logic stays fully on-chain and auditable end-to-end. </w:t>
+      </w:r>
+    </w:p>
+    <w:p>
+      <w:pPr>
+        <w:rPr>
+          <w:sz w:val="18"/>
+          <w:szCs w:val="18"/>
+        </w:rPr>
+      </w:pPr>
+      <w:r>
+        <w:rPr>
+          <w:rtl w:val="0"/>
+        </w:rPr>
+      </w:r>
+    </w:p>
+    <w:p>
+      <w:pPr>
+        <w:rPr>
+          <w:sz w:val="18"/>
+          <w:szCs w:val="18"/>
+        </w:rPr>
+      </w:pPr>
+      <w:r>
+        <w:rPr>
+          <w:rFonts w:ascii="Arial Unicode MS" w:cs="Arial Unicode MS" w:eastAsia="Arial Unicode MS" w:hAnsi="Arial Unicode MS"/>
+          <w:sz w:val="18"/>
+          <w:szCs w:val="18"/>
+          <w:rtl w:val="0"/>
+        </w:rPr>
+        <w:t xml:space="preserve">Sponsors post bounties and lock funds in escrow on Flow EVM; researchers submit findings by referencing an encrypted report instead of raw details. The contracts track states (OPEN → REVIEW → AWARDED/REJECTED) and release funds automatically when reviewers (sponsor) approve, creating a transparent, tamper-resistant trail for all decisions and transfers. </w:t>
+      </w:r>
+    </w:p>
+    <w:p>
+      <w:pPr>
+        <w:rPr>
+          <w:sz w:val="18"/>
+          <w:szCs w:val="18"/>
+        </w:rPr>
+      </w:pPr>
+      <w:r>
+        <w:rPr>
+          <w:sz w:val="18"/>
+          <w:szCs w:val="18"/>
+          <w:rtl w:val="0"/>
+        </w:rPr>
+        <w:t xml:space="preserve">ETHGlobal</w:t>
+      </w:r>
+    </w:p>
+    <w:p>
+      <w:pPr>
+        <w:rPr>
+          <w:sz w:val="18"/>
+          <w:szCs w:val="18"/>
+        </w:rPr>
+      </w:pPr>
+      <w:r>
+        <w:rPr>
+          <w:rtl w:val="0"/>
+        </w:rPr>
+      </w:r>
+    </w:p>
+    <w:p>
+      <w:pPr>
+        <w:rPr>
+          <w:sz w:val="18"/>
+          <w:szCs w:val="18"/>
+        </w:rPr>
+      </w:pPr>
+      <w:r>
+        <w:rPr>
+          <w:sz w:val="18"/>
+          <w:szCs w:val="18"/>
+          <w:rtl w:val="0"/>
+        </w:rPr>
+        <w:t xml:space="preserve">All sensitive artifacts (write-ups, PoCs, traces) are client-side encrypted and stored on Walrus, a decentralized storage/data-availability network. On-chain you store only the Walrus content IDs and hashes; reviewers decrypt off-chain with the right keys, and you can later publish a redacted version for public disclosure. This keeps exploits private during triage while remaining verifiable and robust. </w:t>
+      </w:r>
+    </w:p>
+    <w:p>
+      <w:pPr>
+        <w:rPr>
+          <w:sz w:val="18"/>
+          <w:szCs w:val="18"/>
+        </w:rPr>
+      </w:pPr>
+      <w:r>
+        <w:rPr>
+          <w:rtl w:val="0"/>
+        </w:rPr>
+      </w:r>
+    </w:p>
+    <w:p>
+      <w:pPr>
+        <w:rPr>
+          <w:sz w:val="18"/>
+          <w:szCs w:val="18"/>
+        </w:rPr>
+      </w:pPr>
+      <w:r>
+        <w:rPr>
+          <w:sz w:val="18"/>
+          <w:szCs w:val="18"/>
+          <w:rtl w:val="0"/>
+        </w:rPr>
+        <w:t xml:space="preserve">Hardhat powers the dev/test loop (compile, unit/integration tests, scripted deployments), so you can iterate quickly and safely before shipping to Flow’s EVM. The same toolchain also supports clean migration scripts and reproducible deployments for hackathon judging. </w:t>
+      </w:r>
+    </w:p>
+    <w:p>
+      <w:pPr>
+        <w:rPr>
+          <w:sz w:val="18"/>
+          <w:szCs w:val="18"/>
+        </w:rPr>
+      </w:pPr>
+      <w:r>
+        <w:rPr>
+          <w:rtl w:val="0"/>
+        </w:rPr>
+      </w:r>
+    </w:p>
+    <w:p>
+      <w:pPr>
+        <w:rPr>
+          <w:sz w:val="18"/>
+          <w:szCs w:val="18"/>
+        </w:rPr>
+      </w:pPr>
+      <w:r>
+        <w:rPr>
+          <w:sz w:val="18"/>
+          <w:szCs w:val="18"/>
+          <w:rtl w:val="0"/>
+        </w:rPr>
+        <w:t xml:space="preserve">Throughout, Nora (the “Solidity Cursor”–style AI agent) assists with contract scaffolding, audits-in-the-loop, and refactors—speeding up implementation and helping catch issues earlier. It complements your tests rather than replacing them, letting two developers deliver a polished, prize-aligned MVP fast.</w:t>
+      </w:r>
+    </w:p>
+    <w:p>
+      <w:pPr>
+        <w:rPr>
+          <w:sz w:val="18"/>
+          <w:szCs w:val="18"/>
+        </w:rPr>
+      </w:pPr>
+      <w:r>
+        <w:rPr>
+          <w:rtl w:val="0"/>
+        </w:rPr>
+      </w:r>
+    </w:p>
+    <w:p>
+      <w:pPr>
+        <w:rPr>
+          <w:b w:val="1"/>
+          <w:sz w:val="18"/>
+          <w:szCs w:val="18"/>
+        </w:rPr>
+      </w:pPr>
+      <w:r>
+        <w:rPr>
+          <w:b w:val="1"/>
+          <w:sz w:val="18"/>
+          <w:szCs w:val="18"/>
+          <w:rtl w:val="0"/>
+        </w:rPr>
+        <w:t xml:space="preserve">Update of Project Description</w:t>
+      </w:r>
+    </w:p>
+    <w:p>
+      <w:pPr>
+        <w:numPr>
+          <w:ilvl w:val="0"/>
+          <w:numId w:val="18"/>
+        </w:numPr>
+        <w:ind w:left="720" w:hanging="360"/>
+        <w:rPr>
+          <w:sz w:val="18"/>
+          <w:szCs w:val="18"/>
+          <w:u w:val="none"/>
+        </w:rPr>
+      </w:pPr>
+      <w:r>
+        <w:rPr>
+          <w:sz w:val="18"/>
+          <w:szCs w:val="18"/>
+          <w:rtl w:val="0"/>
+        </w:rPr>
+        <w:t xml:space="preserve">Sync swap: hackers pay in whatever token they want, sponsors pay in whatever token they want</w:t>
+      </w:r>
+    </w:p>
+    <w:p>
+      <w:pPr>
+        <w:numPr>
+          <w:ilvl w:val="0"/>
+          <w:numId w:val="18"/>
+        </w:numPr>
+        <w:ind w:left="720" w:hanging="360"/>
+        <w:rPr>
+          <w:sz w:val="18"/>
+          <w:szCs w:val="18"/>
+          <w:u w:val="none"/>
+        </w:rPr>
+      </w:pPr>
+      <w:r>
+        <w:rPr>
+          <w:rFonts w:ascii="Arial Unicode MS" w:cs="Arial Unicode MS" w:eastAsia="Arial Unicode MS" w:hAnsi="Arial Unicode MS"/>
+          <w:sz w:val="18"/>
+          <w:szCs w:val="18"/>
+          <w:rtl w:val="0"/>
+        </w:rPr>
+        <w:t xml:space="preserve">Company Policy Classification: low, mid, critical → bounties payoffs classified based on this</w:t>
+      </w:r>
+    </w:p>
+    <w:p>
+      <w:pPr>
+        <w:numPr>
+          <w:ilvl w:val="0"/>
+          <w:numId w:val="18"/>
+        </w:numPr>
+        <w:ind w:left="720" w:hanging="360"/>
+        <w:rPr>
+          <w:sz w:val="18"/>
+          <w:szCs w:val="18"/>
+          <w:u w:val="none"/>
+        </w:rPr>
+      </w:pPr>
+      <w:r>
+        <w:rPr>
+          <w:sz w:val="18"/>
+          <w:szCs w:val="18"/>
+          <w:rtl w:val="0"/>
+        </w:rPr>
+        <w:t xml:space="preserve">Mint an NFT that works as credentials that will take to a credibility score. Each NFT has a scored attached, critical bugs provide NFTs with higher scores. Anonymous, traceable and verifiable. Each NFT is tied to the bug, and there’s also a cumulative element through the address of the hackers</w:t>
+      </w:r>
+    </w:p>
+    <w:p>
+      <w:pPr>
+        <w:rPr>
+          <w:sz w:val="18"/>
+          <w:szCs w:val="18"/>
+        </w:rPr>
+      </w:pPr>
+      <w:r>
+        <w:rPr>
+          <w:rtl w:val="0"/>
+        </w:rPr>
+      </w:r>
+    </w:p>
+    <w:p>
+      <w:pPr>
+        <w:rPr>
+          <w:sz w:val="18"/>
+          <w:szCs w:val="18"/>
+        </w:rPr>
+      </w:pPr>
+      <w:r>
+        <w:rPr>
+          <w:rtl w:val="0"/>
+        </w:rPr>
+      </w:r>
+    </w:p>
+    <w:p>
+      <w:pPr>
+        <w:rPr>
+          <w:b w:val="1"/>
+          <w:sz w:val="18"/>
+          <w:szCs w:val="18"/>
+        </w:rPr>
+      </w:pPr>
+      <w:r>
+        <w:rPr>
+          <w:rtl w:val="0"/>
+        </w:rPr>
+      </w:r>
+    </w:p>
+    <w:p>
+      <w:pPr>
+        <w:rPr>
+          <w:b w:val="1"/>
+          <w:sz w:val="18"/>
+          <w:szCs w:val="18"/>
+        </w:rPr>
+      </w:pPr>
+      <w:r>
+        <w:rPr>
+          <w:rtl w:val="0"/>
+        </w:rPr>
+      </w:r>
+    </w:p>
+    <w:p>
+      <w:pPr>
+        <w:rPr>
+          <w:b w:val="1"/>
+          <w:sz w:val="18"/>
+          <w:szCs w:val="18"/>
+        </w:rPr>
+      </w:pPr>
+      <w:r>
+        <w:rPr>
+          <w:rtl w:val="0"/>
+        </w:rPr>
+      </w:r>
+    </w:p>
+    <w:p>
+      <w:pPr>
+        <w:rPr>
+          <w:b w:val="1"/>
+          <w:sz w:val="18"/>
+          <w:szCs w:val="18"/>
+        </w:rPr>
+      </w:pPr>
+      <w:r>
+        <w:rPr>
+          <w:b w:val="1"/>
+          <w:sz w:val="18"/>
+          <w:szCs w:val="18"/>
+          <w:rtl w:val="0"/>
+        </w:rPr>
+        <w:t xml:space="preserve">Graph</w:t>
+      </w:r>
+    </w:p>
+    <w:p>
+      <w:pPr>
+        <w:rPr>
+          <w:sz w:val="18"/>
+          <w:szCs w:val="18"/>
+        </w:rPr>
+      </w:pPr>
+      <w:r>
+        <w:rPr>
+          <w:rtl w:val="0"/>
+        </w:rPr>
+      </w:r>
+    </w:p>
+    <w:p>
+      <w:pPr>
+        <w:rPr>
+          <w:sz w:val="18"/>
+          <w:szCs w:val="18"/>
+        </w:rPr>
+      </w:pPr>
+      <w:r>
+        <w:rPr>
+          <w:rtl w:val="0"/>
+        </w:rPr>
+      </w:r>
+    </w:p>
+    <w:p>
+      <w:pPr>
+        <w:rPr>
+          <w:sz w:val="18"/>
+          <w:szCs w:val="18"/>
+        </w:rPr>
+      </w:pPr>
+      <w:r>
+        <w:rPr>
+          <w:rtl w:val="0"/>
+        </w:rPr>
+      </w:r>
+    </w:p>
+    <w:p>
+      <w:pPr>
+        <w:rPr>
+          <w:sz w:val="18"/>
+          <w:szCs w:val="18"/>
+        </w:rPr>
+      </w:pPr>
+      <w:r>
+        <w:rPr>
+          <w:sz w:val="18"/>
+          <w:szCs w:val="18"/>
+        </w:rPr>
+        <w:drawing>
+          <wp:inline distB="114300" distT="114300" distL="114300" distR="114300">
+            <wp:extent cx="5943600" cy="1447800"/>
+            <wp:effectExtent b="0" l="0" r="0" t="0"/>
+            <wp:docPr id="1" name="image2.png"/>
+            <a:graphic>
+              <a:graphicData uri="http://schemas.openxmlformats.org/drawingml/2006/picture">
+                <pic:pic>
+                  <pic:nvPicPr>
+                    <pic:cNvPr id="0" name="image2.png"/>
+                    <pic:cNvPicPr preferRelativeResize="0"/>
+                  </pic:nvPicPr>
+                  <pic:blipFill>
+                    <a:blip r:embed="rId8"/>
                     <a:srcRect b="0" l="0" r="0" t="0"/>
                     <a:stretch>
                       <a:fillRect/>
@@ -599,7 +1366,7 @@
       <w:pPr>
         <w:numPr>
           <w:ilvl w:val="0"/>
-          <w:numId w:val="6"/>
+          <w:numId w:val="7"/>
         </w:numPr>
         <w:ind w:left="720" w:hanging="360"/>
         <w:rPr>
@@ -611,6 +1378,139 @@
           <w:rtl w:val="0"/>
         </w:rPr>
         <w:t xml:space="preserve">Developer: The original developer of an application, who are concerned that it may have unknown bugs or vulnerabilities and are willing to pay a “bounty” if someone finds one. They want a way to securely solicit this information.</w:t>
+      </w:r>
+    </w:p>
+    <w:p>
+      <w:pPr>
+        <w:numPr>
+          <w:ilvl w:val="0"/>
+          <w:numId w:val="7"/>
+        </w:numPr>
+        <w:ind w:left="720" w:hanging="360"/>
+        <w:rPr>
+          <w:u w:val="none"/>
+        </w:rPr>
+      </w:pPr>
+      <w:r>
+        <w:rPr>
+          <w:rtl w:val="0"/>
+        </w:rPr>
+        <w:t xml:space="preserve">Hacker: An individual or group acting as “ethical hackers”, searching for bugs and vulnerabilities in hopes of submitting them to receive a bounty. They want a way to anonymously and securely submit information on any bug they’ve found.</w:t>
+      </w:r>
+    </w:p>
+    <w:p>
+      <w:pPr>
+        <w:rPr/>
+      </w:pPr>
+      <w:r>
+        <w:rPr>
+          <w:rtl w:val="0"/>
+        </w:rPr>
+      </w:r>
+    </w:p>
+    <w:p>
+      <w:pPr>
+        <w:rPr/>
+      </w:pPr>
+      <w:r>
+        <w:rPr>
+          <w:i w:val="1"/>
+          <w:rtl w:val="0"/>
+        </w:rPr>
+        <w:t xml:space="preserve">Hacker Side:</w:t>
+      </w:r>
+      <w:r>
+        <w:rPr>
+          <w:rtl w:val="0"/>
+        </w:rPr>
+        <w:t xml:space="preserve"> </w:t>
+      </w:r>
+    </w:p>
+    <w:p>
+      <w:pPr>
+        <w:numPr>
+          <w:ilvl w:val="0"/>
+          <w:numId w:val="8"/>
+        </w:numPr>
+        <w:ind w:left="720" w:hanging="360"/>
+        <w:rPr>
+          <w:u w:val="none"/>
+        </w:rPr>
+      </w:pPr>
+      <w:r>
+        <w:rPr>
+          <w:rtl w:val="0"/>
+        </w:rPr>
+        <w:t xml:space="preserve">Should provide a way to provide bug info, including reproduction steps or details (text, photo, video)</w:t>
+      </w:r>
+    </w:p>
+    <w:p>
+      <w:pPr>
+        <w:numPr>
+          <w:ilvl w:val="0"/>
+          <w:numId w:val="8"/>
+        </w:numPr>
+        <w:ind w:left="720" w:hanging="360"/>
+        <w:rPr>
+          <w:u w:val="none"/>
+        </w:rPr>
+      </w:pPr>
+      <w:r>
+        <w:rPr>
+          <w:rtl w:val="0"/>
+        </w:rPr>
+        <w:t xml:space="preserve">Fully anonymous, but verifiable/traceable, and some level of assurance that they’ll receive payment</w:t>
+      </w:r>
+    </w:p>
+    <w:p>
+      <w:pPr>
+        <w:numPr>
+          <w:ilvl w:val="0"/>
+          <w:numId w:val="8"/>
+        </w:numPr>
+        <w:ind w:left="720" w:hanging="360"/>
+        <w:rPr>
+          <w:u w:val="none"/>
+        </w:rPr>
+      </w:pPr>
+      <w:r>
+        <w:rPr>
+          <w:rtl w:val="0"/>
+        </w:rPr>
+        <w:t xml:space="preserve">Receive on-chain tokens (minted NFT) that confirm they’ve submitted critical bugs</w:t>
+      </w:r>
+      <w:r>
+        <w:rPr>
+          <w:rtl w:val="0"/>
+        </w:rPr>
+      </w:r>
+    </w:p>
+    <w:p>
+      <w:pPr>
+        <w:rPr/>
+      </w:pPr>
+      <w:r>
+        <w:rPr>
+          <w:rtl w:val="0"/>
+        </w:rPr>
+      </w:r>
+    </w:p>
+    <w:p>
+      <w:pPr>
+        <w:rPr/>
+      </w:pPr>
+      <w:r>
+        <w:rPr>
+          <w:i w:val="1"/>
+          <w:rtl w:val="0"/>
+        </w:rPr>
+        <w:t xml:space="preserve">Developer Side:</w:t>
+      </w:r>
+      <w:r>
+        <w:rPr>
+          <w:rtl w:val="0"/>
+        </w:rPr>
+        <w:t xml:space="preserve"> </w:t>
       </w:r>
     </w:p>
     <w:p>
@@ -628,7 +1528,30 @@
         <w:rPr>
           <w:rtl w:val="0"/>
         </w:rPr>
-        <w:t xml:space="preserve">Hacker: An individual or group acting as “ethical hackers”, searching for bugs and vulnerabilities in hopes of submitting them to receive a bounty. They want a way to anonymously and securely submit information on any bug they’ve found.</w:t>
+        <w:t xml:space="preserve">Should provide alerts when a bug has been submitted</w:t>
+      </w:r>
+    </w:p>
+    <w:p>
+      <w:pPr>
+        <w:numPr>
+          <w:ilvl w:val="0"/>
+          <w:numId w:val="6"/>
+        </w:numPr>
+        <w:ind w:left="720" w:hanging="360"/>
+        <w:rPr>
+          <w:u w:val="none"/>
+        </w:rPr>
+      </w:pPr>
+      <w:r>
+        <w:rPr>
+          <w:rtl w:val="0"/>
+        </w:rPr>
+        <w:t xml:space="preserve">Allows a way to verify bug and judge severity before releasing any payment to hacker</w:t>
+      </w:r>
+      <w:r>
+        <w:rPr>
+          <w:rtl w:val="0"/>
+        </w:rPr>
       </w:r>
     </w:p>
     <w:p>
@@ -650,20 +1573,19 @@
           <w:i w:val="1"/>
           <w:rtl w:val="0"/>
         </w:rPr>
-        <w:t xml:space="preserve">Hacker Side:</w:t>
-      </w:r>
-      <w:r>
-        <w:rPr>
-          <w:rtl w:val="0"/>
-        </w:rPr>
-        <w:t xml:space="preserve"> </w:t>
+        <w:t xml:space="preserve">Other Platform Requirements:</w:t>
+      </w:r>
+      <w:r>
+        <w:rPr>
+          <w:rtl w:val="0"/>
+        </w:rPr>
       </w:r>
     </w:p>
     <w:p>
       <w:pPr>
         <w:numPr>
           <w:ilvl w:val="0"/>
-          <w:numId w:val="7"/>
+          <w:numId w:val="12"/>
         </w:numPr>
         <w:ind w:left="720" w:hanging="360"/>
         <w:rPr>
@@ -674,14 +1596,14 @@
         <w:rPr>
           <w:rtl w:val="0"/>
         </w:rPr>
-        <w:t xml:space="preserve">Should provide a way to provide bug info, including reproduction steps or details (text, photo, video)</w:t>
+        <w:t xml:space="preserve">Should provide secure and decentralized storage for bug data [probably Walrus]</w:t>
       </w:r>
     </w:p>
     <w:p>
       <w:pPr>
         <w:numPr>
           <w:ilvl w:val="0"/>
-          <w:numId w:val="7"/>
+          <w:numId w:val="12"/>
         </w:numPr>
         <w:ind w:left="720" w:hanging="360"/>
         <w:rPr>
@@ -692,12 +1614,25 @@
         <w:rPr>
           <w:rtl w:val="0"/>
         </w:rPr>
-        <w:t xml:space="preserve">Fully anonymous, but verifiable/traceable, and some level of assurance that they’ll receive payment</w:t>
-      </w:r>
-      <w:r>
-        <w:rPr>
-          <w:rtl w:val="0"/>
-        </w:rPr>
+        <w:t xml:space="preserve">Should provide a way for companies to prove their identity [Mint NFTs for them? Link to their sites? Probably not in scope for this event]</w:t>
+      </w:r>
+    </w:p>
+    <w:p>
+      <w:pPr>
+        <w:numPr>
+          <w:ilvl w:val="0"/>
+          <w:numId w:val="12"/>
+        </w:numPr>
+        <w:ind w:left="720" w:hanging="360"/>
+        <w:rPr>
+          <w:u w:val="none"/>
+        </w:rPr>
+      </w:pPr>
+      <w:r>
+        <w:rPr>
+          <w:rtl w:val="0"/>
+        </w:rPr>
+        <w:t xml:space="preserve">Developers should have to stake a certain amount to participate</w:t>
       </w:r>
     </w:p>
     <w:p>
@@ -719,20 +1654,19 @@
           <w:i w:val="1"/>
           <w:rtl w:val="0"/>
         </w:rPr>
-        <w:t xml:space="preserve">Developer Side:</w:t>
-      </w:r>
-      <w:r>
-        <w:rPr>
-          <w:rtl w:val="0"/>
-        </w:rPr>
-        <w:t xml:space="preserve"> </w:t>
+        <w:t xml:space="preserve">Tech Stack:</w:t>
+      </w:r>
+      <w:r>
+        <w:rPr>
+          <w:rtl w:val="0"/>
+        </w:rPr>
       </w:r>
     </w:p>
     <w:p>
       <w:pPr>
         <w:numPr>
           <w:ilvl w:val="0"/>
-          <w:numId w:val="5"/>
+          <w:numId w:val="14"/>
         </w:numPr>
         <w:ind w:left="720" w:hanging="360"/>
         <w:rPr>
@@ -743,14 +1677,14 @@
         <w:rPr>
           <w:rtl w:val="0"/>
         </w:rPr>
-        <w:t xml:space="preserve">Should provide alerts when a bug has been submitted</w:t>
+        <w:t xml:space="preserve">Flow - used to deploy</w:t>
       </w:r>
     </w:p>
     <w:p>
       <w:pPr>
         <w:numPr>
           <w:ilvl w:val="0"/>
-          <w:numId w:val="5"/>
+          <w:numId w:val="14"/>
         </w:numPr>
         <w:ind w:left="720" w:hanging="360"/>
         <w:rPr>
@@ -761,46 +1695,14 @@
         <w:rPr>
           <w:rtl w:val="0"/>
         </w:rPr>
-        <w:t xml:space="preserve">Allows a way to verify bug and judge severity before releasing any payment to hacker</w:t>
-      </w:r>
-      <w:r>
-        <w:rPr>
-          <w:rtl w:val="0"/>
-        </w:rPr>
-      </w:r>
-    </w:p>
-    <w:p>
-      <w:pPr>
-        <w:rPr/>
-      </w:pPr>
-      <w:r>
-        <w:rPr>
-          <w:rtl w:val="0"/>
-        </w:rPr>
-      </w:r>
-    </w:p>
-    <w:p>
-      <w:pPr>
-        <w:rPr/>
-      </w:pPr>
-      <w:r>
-        <w:rPr>
-          <w:i w:val="1"/>
-          <w:rtl w:val="0"/>
-        </w:rPr>
-        <w:t xml:space="preserve">Other Platform Requirements:</w:t>
-      </w:r>
-      <w:r>
-        <w:rPr>
-          <w:rtl w:val="0"/>
-        </w:rPr>
+        <w:t xml:space="preserve">[Stablecoin TBD, likely USDF] - used to pay bounties</w:t>
       </w:r>
     </w:p>
     <w:p>
       <w:pPr>
         <w:numPr>
           <w:ilvl w:val="0"/>
-          <w:numId w:val="11"/>
+          <w:numId w:val="14"/>
         </w:numPr>
         <w:ind w:left="720" w:hanging="360"/>
         <w:rPr>
@@ -811,16 +1713,36 @@
         <w:rPr>
           <w:rtl w:val="0"/>
         </w:rPr>
-        <w:t xml:space="preserve">Should provide secure and decentralized storage for bug data [probably Walrus]</w:t>
-      </w:r>
-    </w:p>
-    <w:p>
-      <w:pPr>
-        <w:numPr>
-          <w:ilvl w:val="0"/>
-          <w:numId w:val="11"/>
-        </w:numPr>
-        <w:ind w:left="720" w:hanging="360"/>
+        <w:t xml:space="preserve">Walrus - used to securely </w:t>
+      </w:r>
+      <w:r>
+        <w:rPr>
+          <w:b w:val="1"/>
+          <w:rtl w:val="0"/>
+        </w:rPr>
+        <w:t xml:space="preserve">store bug data</w:t>
+      </w:r>
+      <w:r>
+        <w:rPr>
+          <w:rtl w:val="0"/>
+        </w:rPr>
+        <w:t xml:space="preserve"> + </w:t>
+      </w:r>
+      <w:r>
+        <w:rPr>
+          <w:b w:val="1"/>
+          <w:rtl w:val="0"/>
+        </w:rPr>
+        <w:t xml:space="preserve">host our site</w:t>
+      </w:r>
+    </w:p>
+    <w:p>
+      <w:pPr>
+        <w:numPr>
+          <w:ilvl w:val="1"/>
+          <w:numId w:val="14"/>
+        </w:numPr>
+        <w:ind w:left="1440" w:hanging="360"/>
         <w:rPr>
           <w:u w:val="none"/>
         </w:rPr>
@@ -829,146 +1751,9 @@
         <w:rPr>
           <w:rtl w:val="0"/>
         </w:rPr>
-        <w:t xml:space="preserve">Should provide a way for companies to prove their identity [Mint NFTs for them? Link to their sites?]</w:t>
-      </w:r>
-    </w:p>
-    <w:p>
-      <w:pPr>
-        <w:numPr>
-          <w:ilvl w:val="0"/>
-          <w:numId w:val="11"/>
-        </w:numPr>
-        <w:ind w:left="720" w:hanging="360"/>
-        <w:rPr>
-          <w:u w:val="none"/>
-        </w:rPr>
-      </w:pPr>
-      <w:r>
-        <w:rPr>
-          <w:rtl w:val="0"/>
-        </w:rPr>
-        <w:t xml:space="preserve">Developers should have to stake a certain amount to participate</w:t>
-      </w:r>
-    </w:p>
-    <w:p>
-      <w:pPr>
-        <w:rPr/>
-      </w:pPr>
-      <w:r>
-        <w:rPr>
-          <w:rtl w:val="0"/>
-        </w:rPr>
-      </w:r>
-    </w:p>
-    <w:p>
-      <w:pPr>
-        <w:rPr/>
-      </w:pPr>
-      <w:r>
-        <w:rPr>
-          <w:i w:val="1"/>
-          <w:rtl w:val="0"/>
-        </w:rPr>
-        <w:t xml:space="preserve">Tech Stack:</w:t>
-      </w:r>
-      <w:r>
-        <w:rPr>
-          <w:rtl w:val="0"/>
-        </w:rPr>
-      </w:r>
-    </w:p>
-    <w:p>
-      <w:pPr>
-        <w:numPr>
-          <w:ilvl w:val="0"/>
-          <w:numId w:val="13"/>
-        </w:numPr>
-        <w:ind w:left="720" w:hanging="360"/>
-        <w:rPr>
-          <w:u w:val="none"/>
-        </w:rPr>
-      </w:pPr>
-      <w:r>
-        <w:rPr>
-          <w:rtl w:val="0"/>
-        </w:rPr>
-        <w:t xml:space="preserve">Flow - used to deploy</w:t>
-      </w:r>
-    </w:p>
-    <w:p>
-      <w:pPr>
-        <w:numPr>
-          <w:ilvl w:val="0"/>
-          <w:numId w:val="13"/>
-        </w:numPr>
-        <w:ind w:left="720" w:hanging="360"/>
-        <w:rPr>
-          <w:u w:val="none"/>
-        </w:rPr>
-      </w:pPr>
-      <w:r>
-        <w:rPr>
-          <w:rtl w:val="0"/>
-        </w:rPr>
-        <w:t xml:space="preserve">[Stablecoin TBD, likely USDF] - used to pay bounties</w:t>
-      </w:r>
-    </w:p>
-    <w:p>
-      <w:pPr>
-        <w:numPr>
-          <w:ilvl w:val="0"/>
-          <w:numId w:val="13"/>
-        </w:numPr>
-        <w:ind w:left="720" w:hanging="360"/>
-        <w:rPr>
-          <w:u w:val="none"/>
-        </w:rPr>
-      </w:pPr>
-      <w:r>
-        <w:rPr>
-          <w:rtl w:val="0"/>
-        </w:rPr>
-        <w:t xml:space="preserve">Walrus - used to securely </w:t>
-      </w:r>
-      <w:r>
-        <w:rPr>
-          <w:b w:val="1"/>
-          <w:rtl w:val="0"/>
-        </w:rPr>
-        <w:t xml:space="preserve">store bug data</w:t>
-      </w:r>
-      <w:r>
-        <w:rPr>
-          <w:rtl w:val="0"/>
-        </w:rPr>
-        <w:t xml:space="preserve"> + </w:t>
-      </w:r>
-      <w:r>
-        <w:rPr>
-          <w:b w:val="1"/>
-          <w:rtl w:val="0"/>
-        </w:rPr>
-        <w:t xml:space="preserve">host our site</w:t>
-      </w:r>
-    </w:p>
-    <w:p>
-      <w:pPr>
-        <w:numPr>
-          <w:ilvl w:val="1"/>
-          <w:numId w:val="13"/>
-        </w:numPr>
-        <w:ind w:left="1440" w:hanging="360"/>
-        <w:rPr>
-          <w:u w:val="none"/>
-        </w:rPr>
-      </w:pPr>
-      <w:r>
-        <w:rPr>
-          <w:rtl w:val="0"/>
-        </w:rPr>
         <w:t xml:space="preserve">Can host </w:t>
       </w:r>
-      <w:hyperlink r:id="rId7">
+      <w:hyperlink r:id="rId9">
         <w:r>
           <w:rPr>
             <w:color w:val="1155cc"/>
@@ -989,7 +1774,7 @@
       <w:pPr>
         <w:numPr>
           <w:ilvl w:val="0"/>
-          <w:numId w:val="13"/>
+          <w:numId w:val="14"/>
         </w:numPr>
         <w:ind w:left="720" w:hanging="360"/>
         <w:rPr>
@@ -1007,7 +1792,7 @@
       <w:pPr>
         <w:numPr>
           <w:ilvl w:val="0"/>
-          <w:numId w:val="13"/>
+          <w:numId w:val="14"/>
         </w:numPr>
         <w:ind w:left="720" w:hanging="360"/>
         <w:rPr>
@@ -1078,7 +1863,7 @@
       <w:pPr>
         <w:numPr>
           <w:ilvl w:val="0"/>
-          <w:numId w:val="1"/>
+          <w:numId w:val="2"/>
         </w:numPr>
         <w:ind w:left="720" w:hanging="360"/>
         <w:rPr>
@@ -1096,7 +1881,7 @@
       <w:pPr>
         <w:numPr>
           <w:ilvl w:val="0"/>
-          <w:numId w:val="1"/>
+          <w:numId w:val="2"/>
         </w:numPr>
         <w:ind w:left="720" w:hanging="360"/>
         <w:rPr>
@@ -1114,7 +1899,7 @@
       <w:pPr>
         <w:numPr>
           <w:ilvl w:val="0"/>
-          <w:numId w:val="1"/>
+          <w:numId w:val="2"/>
         </w:numPr>
         <w:ind w:left="720" w:hanging="360"/>
         <w:rPr>
@@ -1143,7 +1928,7 @@
       <w:pPr>
         <w:numPr>
           <w:ilvl w:val="0"/>
-          <w:numId w:val="1"/>
+          <w:numId w:val="2"/>
         </w:numPr>
         <w:ind w:left="720" w:hanging="360"/>
         <w:rPr>
@@ -1162,7 +1947,7 @@
       <w:pPr>
         <w:numPr>
           <w:ilvl w:val="0"/>
-          <w:numId w:val="1"/>
+          <w:numId w:val="2"/>
         </w:numPr>
         <w:ind w:left="720" w:hanging="360"/>
         <w:rPr>
@@ -1181,7 +1966,7 @@
       <w:pPr>
         <w:numPr>
           <w:ilvl w:val="0"/>
-          <w:numId w:val="1"/>
+          <w:numId w:val="2"/>
         </w:numPr>
         <w:ind w:left="720" w:hanging="360"/>
         <w:rPr>
@@ -1206,7 +1991,7 @@
       <w:pPr>
         <w:numPr>
           <w:ilvl w:val="0"/>
-          <w:numId w:val="1"/>
+          <w:numId w:val="2"/>
         </w:numPr>
         <w:ind w:left="720" w:hanging="360"/>
         <w:rPr>
@@ -1225,7 +2010,7 @@
       <w:pPr>
         <w:numPr>
           <w:ilvl w:val="0"/>
-          <w:numId w:val="1"/>
+          <w:numId w:val="2"/>
         </w:numPr>
         <w:ind w:left="720" w:hanging="360"/>
         <w:rPr>
@@ -1255,7 +2040,7 @@
       <w:pPr>
         <w:numPr>
           <w:ilvl w:val="0"/>
-          <w:numId w:val="10"/>
+          <w:numId w:val="11"/>
         </w:numPr>
         <w:ind w:left="720" w:hanging="360"/>
         <w:rPr>
@@ -1302,7 +2087,7 @@
       <w:pPr>
         <w:numPr>
           <w:ilvl w:val="0"/>
-          <w:numId w:val="3"/>
+          <w:numId w:val="4"/>
         </w:numPr>
         <w:ind w:left="720" w:hanging="360"/>
         <w:rPr>
@@ -1382,7 +2167,7 @@
           <w:b w:val="1"/>
         </w:rPr>
       </w:pPr>
-      <w:hyperlink r:id="rId8">
+      <w:hyperlink r:id="rId10">
         <w:r>
           <w:rPr>
             <w:b w:val="1"/>
@@ -1405,7 +2190,7 @@
       <w:pPr>
         <w:numPr>
           <w:ilvl w:val="0"/>
-          <w:numId w:val="14"/>
+          <w:numId w:val="17"/>
         </w:numPr>
         <w:ind w:left="720" w:hanging="360"/>
       </w:pPr>
@@ -1420,7 +2205,7 @@
       <w:pPr>
         <w:numPr>
           <w:ilvl w:val="0"/>
-          <w:numId w:val="14"/>
+          <w:numId w:val="17"/>
         </w:numPr>
         <w:ind w:left="720" w:hanging="360"/>
       </w:pPr>
@@ -1440,7 +2225,7 @@
       <w:pPr>
         <w:rPr/>
       </w:pPr>
-      <w:hyperlink r:id="rId9">
+      <w:hyperlink r:id="rId11">
         <w:r>
           <w:rPr>
             <w:b w:val="1"/>
@@ -1469,7 +2254,7 @@
       <w:pPr>
         <w:numPr>
           <w:ilvl w:val="0"/>
-          <w:numId w:val="12"/>
+          <w:numId w:val="13"/>
         </w:numPr>
         <w:ind w:left="720" w:hanging="360"/>
         <w:rPr>
@@ -1487,7 +2272,7 @@
       <w:pPr>
         <w:numPr>
           <w:ilvl w:val="0"/>
-          <w:numId w:val="12"/>
+          <w:numId w:val="13"/>
         </w:numPr>
         <w:ind w:left="720" w:hanging="360"/>
       </w:pPr>
@@ -1502,7 +2287,7 @@
       <w:pPr>
         <w:numPr>
           <w:ilvl w:val="0"/>
-          <w:numId w:val="12"/>
+          <w:numId w:val="13"/>
         </w:numPr>
         <w:ind w:left="720" w:hanging="360"/>
         <w:rPr>
@@ -1520,7 +2305,7 @@
       <w:pPr>
         <w:numPr>
           <w:ilvl w:val="1"/>
-          <w:numId w:val="12"/>
+          <w:numId w:val="13"/>
         </w:numPr>
         <w:ind w:left="1440" w:hanging="360"/>
         <w:rPr>
@@ -1544,16 +2329,16 @@
           <wp:inline distB="114300" distT="114300" distL="114300" distR="114300">
             <wp:extent cx="3548063" cy="1131378"/>
             <wp:effectExtent b="0" l="0" r="0" t="0"/>
-            <wp:docPr id="2" name="image2.png"/>
+            <wp:docPr id="4" name="image3.png"/>
             <a:graphic>
               <a:graphicData uri="http://schemas.openxmlformats.org/drawingml/2006/picture">
                 <pic:pic>
                   <pic:nvPicPr>
-                    <pic:cNvPr id="0" name="image2.png"/>
+                    <pic:cNvPr id="0" name="image3.png"/>
                     <pic:cNvPicPr preferRelativeResize="0"/>
                   </pic:nvPicPr>
                   <pic:blipFill>
-                    <a:blip r:embed="rId10"/>
+                    <a:blip r:embed="rId12"/>
                     <a:srcRect b="0" l="0" r="0" t="0"/>
                     <a:stretch>
                       <a:fillRect/>
@@ -1589,16 +2374,16 @@
           <wp:inline distB="114300" distT="114300" distL="114300" distR="114300">
             <wp:extent cx="3562704" cy="1421656"/>
             <wp:effectExtent b="0" l="0" r="0" t="0"/>
-            <wp:docPr id="3" name="image3.png"/>
+            <wp:docPr id="5" name="image4.png"/>
             <a:graphic>
               <a:graphicData uri="http://schemas.openxmlformats.org/drawingml/2006/picture">
                 <pic:pic>
                   <pic:nvPicPr>
-                    <pic:cNvPr id="0" name="image3.png"/>
+                    <pic:cNvPr id="0" name="image4.png"/>
                     <pic:cNvPicPr preferRelativeResize="0"/>
                   </pic:nvPicPr>
                   <pic:blipFill>
-                    <a:blip r:embed="rId11"/>
+                    <a:blip r:embed="rId13"/>
                     <a:srcRect b="0" l="0" r="0" t="0"/>
                     <a:stretch>
                       <a:fillRect/>
@@ -1630,7 +2415,7 @@
           <w:b w:val="1"/>
         </w:rPr>
       </w:pPr>
-      <w:hyperlink r:id="rId12">
+      <w:hyperlink r:id="rId14">
         <w:r>
           <w:rPr>
             <w:b w:val="1"/>
@@ -1653,7 +2438,7 @@
       <w:pPr>
         <w:numPr>
           <w:ilvl w:val="0"/>
-          <w:numId w:val="15"/>
+          <w:numId w:val="19"/>
         </w:numPr>
         <w:ind w:left="720" w:hanging="360"/>
         <w:rPr/>
@@ -1669,7 +2454,7 @@
       <w:pPr>
         <w:numPr>
           <w:ilvl w:val="1"/>
-          <w:numId w:val="15"/>
+          <w:numId w:val="19"/>
         </w:numPr>
         <w:ind w:left="1440" w:hanging="360"/>
         <w:rPr>
@@ -1687,7 +2472,7 @@
       <w:pPr>
         <w:numPr>
           <w:ilvl w:val="1"/>
-          <w:numId w:val="15"/>
+          <w:numId w:val="19"/>
         </w:numPr>
         <w:ind w:left="1440" w:hanging="360"/>
         <w:rPr>
@@ -1705,7 +2490,7 @@
       <w:pPr>
         <w:numPr>
           <w:ilvl w:val="1"/>
-          <w:numId w:val="15"/>
+          <w:numId w:val="19"/>
         </w:numPr>
         <w:ind w:left="1440" w:hanging="360"/>
         <w:rPr>
@@ -1723,7 +2508,7 @@
       <w:pPr>
         <w:numPr>
           <w:ilvl w:val="0"/>
-          <w:numId w:val="15"/>
+          <w:numId w:val="19"/>
         </w:numPr>
         <w:ind w:left="720" w:hanging="360"/>
         <w:rPr>
@@ -1753,7 +2538,7 @@
           <w:b w:val="1"/>
         </w:rPr>
       </w:pPr>
-      <w:hyperlink r:id="rId13">
+      <w:hyperlink r:id="rId15">
         <w:r>
           <w:rPr>
             <w:b w:val="1"/>
@@ -1776,7 +2561,7 @@
       <w:pPr>
         <w:numPr>
           <w:ilvl w:val="0"/>
-          <w:numId w:val="2"/>
+          <w:numId w:val="3"/>
         </w:numPr>
         <w:ind w:left="720" w:hanging="360"/>
         <w:rPr/>
@@ -1792,7 +2577,7 @@
       <w:pPr>
         <w:numPr>
           <w:ilvl w:val="0"/>
-          <w:numId w:val="2"/>
+          <w:numId w:val="3"/>
         </w:numPr>
         <w:ind w:left="720" w:hanging="360"/>
         <w:rPr>
@@ -1810,7 +2595,7 @@
       <w:pPr>
         <w:numPr>
           <w:ilvl w:val="0"/>
-          <w:numId w:val="2"/>
+          <w:numId w:val="3"/>
         </w:numPr>
         <w:ind w:left="720" w:hanging="360"/>
         <w:rPr>
@@ -1828,7 +2613,7 @@
       <w:pPr>
         <w:numPr>
           <w:ilvl w:val="1"/>
-          <w:numId w:val="2"/>
+          <w:numId w:val="3"/>
         </w:numPr>
         <w:ind w:left="1440" w:hanging="360"/>
         <w:rPr>
@@ -1848,7 +2633,7 @@
           <w:b w:val="1"/>
         </w:rPr>
       </w:pPr>
-      <w:hyperlink r:id="rId14">
+      <w:hyperlink r:id="rId16">
         <w:r>
           <w:rPr>
             <w:b w:val="1"/>
@@ -1871,7 +2656,7 @@
       <w:pPr>
         <w:numPr>
           <w:ilvl w:val="0"/>
-          <w:numId w:val="9"/>
+          <w:numId w:val="10"/>
         </w:numPr>
         <w:ind w:left="720" w:hanging="360"/>
       </w:pPr>
@@ -1886,7 +2671,7 @@
       <w:pPr>
         <w:numPr>
           <w:ilvl w:val="0"/>
-          <w:numId w:val="9"/>
+          <w:numId w:val="10"/>
         </w:numPr>
         <w:ind w:left="720" w:hanging="360"/>
       </w:pPr>
@@ -1903,7 +2688,7 @@
           <w:b w:val="1"/>
         </w:rPr>
       </w:pPr>
-      <w:hyperlink r:id="rId15">
+      <w:hyperlink r:id="rId17">
         <w:r>
           <w:rPr>
             <w:b w:val="1"/>
@@ -1926,7 +2711,7 @@
       <w:pPr>
         <w:numPr>
           <w:ilvl w:val="0"/>
-          <w:numId w:val="8"/>
+          <w:numId w:val="9"/>
         </w:numPr>
         <w:ind w:left="720" w:hanging="360"/>
         <w:rPr/>
@@ -1942,7 +2727,7 @@
       <w:pPr>
         <w:numPr>
           <w:ilvl w:val="0"/>
-          <w:numId w:val="8"/>
+          <w:numId w:val="9"/>
         </w:numPr>
         <w:ind w:left="720" w:hanging="360"/>
         <w:rPr>
@@ -1960,7 +2745,7 @@
       <w:pPr>
         <w:numPr>
           <w:ilvl w:val="0"/>
-          <w:numId w:val="8"/>
+          <w:numId w:val="9"/>
         </w:numPr>
         <w:ind w:left="720" w:hanging="360"/>
         <w:rPr>
@@ -1978,7 +2763,7 @@
       <w:pPr>
         <w:numPr>
           <w:ilvl w:val="1"/>
-          <w:numId w:val="8"/>
+          <w:numId w:val="9"/>
         </w:numPr>
         <w:ind w:left="1440" w:hanging="360"/>
         <w:rPr>
@@ -2056,7 +2841,7 @@
         </w:rPr>
         <w:t xml:space="preserve">: </w:t>
       </w:r>
-      <w:hyperlink r:id="rId16">
+      <w:hyperlink r:id="rId18">
         <w:r>
           <w:rPr>
             <w:color w:val="1155cc"/>
@@ -2290,6 +3075,116 @@
   <w:abstractNum w:abstractNumId="1">
     <w:lvl w:ilvl="0">
       <w:start w:val="1"/>
+      <w:numFmt w:val="bullet"/>
+      <w:lvlText w:val="-"/>
+      <w:lvlJc w:val="left"/>
+      <w:pPr>
+        <w:ind w:left="720" w:hanging="360"/>
+      </w:pPr>
+      <w:rPr>
+        <w:u w:val="none"/>
+      </w:rPr>
+    </w:lvl>
+    <w:lvl w:ilvl="1">
+      <w:start w:val="1"/>
+      <w:numFmt w:val="bullet"/>
+      <w:lvlText w:val="-"/>
+      <w:lvlJc w:val="left"/>
+      <w:pPr>
+        <w:ind w:left="1440" w:hanging="360"/>
+      </w:pPr>
+      <w:rPr>
+        <w:u w:val="none"/>
+      </w:rPr>
+    </w:lvl>
+    <w:lvl w:ilvl="2">
+      <w:start w:val="1"/>
+      <w:numFmt w:val="bullet"/>
+      <w:lvlText w:val="-"/>
+      <w:lvlJc w:val="left"/>
+      <w:pPr>
+        <w:ind w:left="2160" w:hanging="360"/>
+      </w:pPr>
+      <w:rPr>
+        <w:u w:val="none"/>
+      </w:rPr>
+    </w:lvl>
+    <w:lvl w:ilvl="3">
+      <w:start w:val="1"/>
+      <w:numFmt w:val="bullet"/>
+      <w:lvlText w:val="-"/>
+      <w:lvlJc w:val="left"/>
+      <w:pPr>
+        <w:ind w:left="2880" w:hanging="360"/>
+      </w:pPr>
+      <w:rPr>
+        <w:u w:val="none"/>
+      </w:rPr>
+    </w:lvl>
+    <w:lvl w:ilvl="4">
+      <w:start w:val="1"/>
+      <w:numFmt w:val="bullet"/>
+      <w:lvlText w:val="-"/>
+      <w:lvlJc w:val="left"/>
+      <w:pPr>
+        <w:ind w:left="3600" w:hanging="360"/>
+      </w:pPr>
+      <w:rPr>
+        <w:u w:val="none"/>
+      </w:rPr>
+    </w:lvl>
+    <w:lvl w:ilvl="5">
+      <w:start w:val="1"/>
+      <w:numFmt w:val="bullet"/>
+      <w:lvlText w:val="-"/>
+      <w:lvlJc w:val="left"/>
+      <w:pPr>
+        <w:ind w:left="4320" w:hanging="360"/>
+      </w:pPr>
+      <w:rPr>
+        <w:u w:val="none"/>
+      </w:rPr>
+    </w:lvl>
+    <w:lvl w:ilvl="6">
+      <w:start w:val="1"/>
+      <w:numFmt w:val="bullet"/>
+      <w:lvlText w:val="-"/>
+      <w:lvlJc w:val="left"/>
+      <w:pPr>
+        <w:ind w:left="5040" w:hanging="360"/>
+      </w:pPr>
+      <w:rPr>
+        <w:u w:val="none"/>
+      </w:rPr>
+    </w:lvl>
+    <w:lvl w:ilvl="7">
+      <w:start w:val="1"/>
+      <w:numFmt w:val="bullet"/>
+      <w:lvlText w:val="-"/>
+      <w:lvlJc w:val="left"/>
+      <w:pPr>
+        <w:ind w:left="5760" w:hanging="360"/>
+      </w:pPr>
+      <w:rPr>
+        <w:u w:val="none"/>
+      </w:rPr>
+    </w:lvl>
+    <w:lvl w:ilvl="8">
+      <w:start w:val="1"/>
+      <w:numFmt w:val="bullet"/>
+      <w:lvlText w:val="-"/>
+      <w:lvlJc w:val="left"/>
+      <w:pPr>
+        <w:ind w:left="6480" w:hanging="360"/>
+      </w:pPr>
+      <w:rPr>
+        <w:u w:val="none"/>
+      </w:rPr>
+    </w:lvl>
+  </w:abstractNum>
+  <w:abstractNum w:abstractNumId="2">
+    <w:lvl w:ilvl="0">
+      <w:start w:val="1"/>
       <w:numFmt w:val="decimal"/>
       <w:lvlText w:val="%1."/>
       <w:lvlJc w:val="left"/>
@@ -2397,7 +3292,7 @@
       </w:rPr>
     </w:lvl>
   </w:abstractNum>
-  <w:abstractNum w:abstractNumId="2">
+  <w:abstractNum w:abstractNumId="3">
     <w:lvl w:ilvl="0">
       <w:start w:val="1"/>
       <w:numFmt w:val="bullet"/>
@@ -2507,7 +3402,7 @@
       </w:rPr>
     </w:lvl>
   </w:abstractNum>
-  <w:abstractNum w:abstractNumId="3">
+  <w:abstractNum w:abstractNumId="4">
     <w:lvl w:ilvl="0">
       <w:start w:val="1"/>
       <w:numFmt w:val="decimal"/>
@@ -2617,116 +3512,6 @@
       </w:rPr>
     </w:lvl>
   </w:abstractNum>
-  <w:abstractNum w:abstractNumId="4">
-    <w:lvl w:ilvl="0">
-      <w:start w:val="1"/>
-      <w:numFmt w:val="bullet"/>
-      <w:lvlText w:val="●"/>
-      <w:lvlJc w:val="left"/>
-      <w:pPr>
-        <w:ind w:left="720" w:hanging="360"/>
-      </w:pPr>
-      <w:rPr>
-        <w:u w:val="none"/>
-      </w:rPr>
-    </w:lvl>
-    <w:lvl w:ilvl="1">
-      <w:start w:val="1"/>
-      <w:numFmt w:val="bullet"/>
-      <w:lvlText w:val="○"/>
-      <w:lvlJc w:val="left"/>
-      <w:pPr>
-        <w:ind w:left="1440" w:hanging="360"/>
-      </w:pPr>
-      <w:rPr>
-        <w:u w:val="none"/>
-      </w:rPr>
-    </w:lvl>
-    <w:lvl w:ilvl="2">
-      <w:start w:val="1"/>
-      <w:numFmt w:val="bullet"/>
-      <w:lvlText w:val="■"/>
-      <w:lvlJc w:val="left"/>
-      <w:pPr>
-        <w:ind w:left="2160" w:hanging="360"/>
-      </w:pPr>
-      <w:rPr>
-        <w:u w:val="none"/>
-      </w:rPr>
-    </w:lvl>
-    <w:lvl w:ilvl="3">
-      <w:start w:val="1"/>
-      <w:numFmt w:val="bullet"/>
-      <w:lvlText w:val="●"/>
-      <w:lvlJc w:val="left"/>
-      <w:pPr>
-        <w:ind w:left="2880" w:hanging="360"/>
-      </w:pPr>
-      <w:rPr>
-        <w:u w:val="none"/>
-      </w:rPr>
-    </w:lvl>
-    <w:lvl w:ilvl="4">
-      <w:start w:val="1"/>
-      <w:numFmt w:val="bullet"/>
-      <w:lvlText w:val="○"/>
-      <w:lvlJc w:val="left"/>
-      <w:pPr>
-        <w:ind w:left="3600" w:hanging="360"/>
-      </w:pPr>
-      <w:rPr>
-        <w:u w:val="none"/>
-      </w:rPr>
-    </w:lvl>
-    <w:lvl w:ilvl="5">
-      <w:start w:val="1"/>
-      <w:numFmt w:val="bullet"/>
-      <w:lvlText w:val="■"/>
-      <w:lvlJc w:val="left"/>
-      <w:pPr>
-        <w:ind w:left="4320" w:hanging="360"/>
-      </w:pPr>
-      <w:rPr>
-        <w:u w:val="none"/>
-      </w:rPr>
-    </w:lvl>
-    <w:lvl w:ilvl="6">
-      <w:start w:val="1"/>
-      <w:numFmt w:val="bullet"/>
-      <w:lvlText w:val="●"/>
-      <w:lvlJc w:val="left"/>
-      <w:pPr>
-        <w:ind w:left="5040" w:hanging="360"/>
-      </w:pPr>
-      <w:rPr>
-        <w:u w:val="none"/>
-      </w:rPr>
-    </w:lvl>
-    <w:lvl w:ilvl="7">
-      <w:start w:val="1"/>
-      <w:numFmt w:val="bullet"/>
-      <w:lvlText w:val="○"/>
-      <w:lvlJc w:val="left"/>
-      <w:pPr>
-        <w:ind w:left="5760" w:hanging="360"/>
-      </w:pPr>
-      <w:rPr>
-        <w:u w:val="none"/>
-      </w:rPr>
-    </w:lvl>
-    <w:lvl w:ilvl="8">
-      <w:start w:val="1"/>
-      <w:numFmt w:val="bullet"/>
-      <w:lvlText w:val="■"/>
-      <w:lvlJc w:val="left"/>
-      <w:pPr>
-        <w:ind w:left="6480" w:hanging="360"/>
-      </w:pPr>
-      <w:rPr>
-        <w:u w:val="none"/>
-      </w:rPr>
-    </w:lvl>
-  </w:abstractNum>
   <w:abstractNum w:abstractNumId="5">
     <w:lvl w:ilvl="0">
       <w:start w:val="1"/>
@@ -3280,6 +4065,116 @@
   <w:abstractNum w:abstractNumId="10">
     <w:lvl w:ilvl="0">
       <w:start w:val="1"/>
+      <w:numFmt w:val="bullet"/>
+      <w:lvlText w:val="●"/>
+      <w:lvlJc w:val="left"/>
+      <w:pPr>
+        <w:ind w:left="720" w:hanging="360"/>
+      </w:pPr>
+      <w:rPr>
+        <w:u w:val="none"/>
+      </w:rPr>
+    </w:lvl>
+    <w:lvl w:ilvl="1">
+      <w:start w:val="1"/>
+      <w:numFmt w:val="bullet"/>
+      <w:lvlText w:val="○"/>
+      <w:lvlJc w:val="left"/>
+      <w:pPr>
+        <w:ind w:left="1440" w:hanging="360"/>
+      </w:pPr>
+      <w:rPr>
+        <w:u w:val="none"/>
+      </w:rPr>
+    </w:lvl>
+    <w:lvl w:ilvl="2">
+      <w:start w:val="1"/>
+      <w:numFmt w:val="bullet"/>
+      <w:lvlText w:val="■"/>
+      <w:lvlJc w:val="left"/>
+      <w:pPr>
+        <w:ind w:left="2160" w:hanging="360"/>
+      </w:pPr>
+      <w:rPr>
+        <w:u w:val="none"/>
+      </w:rPr>
+    </w:lvl>
+    <w:lvl w:ilvl="3">
+      <w:start w:val="1"/>
+      <w:numFmt w:val="bullet"/>
+      <w:lvlText w:val="●"/>
+      <w:lvlJc w:val="left"/>
+      <w:pPr>
+        <w:ind w:left="2880" w:hanging="360"/>
+      </w:pPr>
+      <w:rPr>
+        <w:u w:val="none"/>
+      </w:rPr>
+    </w:lvl>
+    <w:lvl w:ilvl="4">
+      <w:start w:val="1"/>
+      <w:numFmt w:val="bullet"/>
+      <w:lvlText w:val="○"/>
+      <w:lvlJc w:val="left"/>
+      <w:pPr>
+        <w:ind w:left="3600" w:hanging="360"/>
+      </w:pPr>
+      <w:rPr>
+        <w:u w:val="none"/>
+      </w:rPr>
+    </w:lvl>
+    <w:lvl w:ilvl="5">
+      <w:start w:val="1"/>
+      <w:numFmt w:val="bullet"/>
+      <w:lvlText w:val="■"/>
+      <w:lvlJc w:val="left"/>
+      <w:pPr>
+        <w:ind w:left="4320" w:hanging="360"/>
+      </w:pPr>
+      <w:rPr>
+        <w:u w:val="none"/>
+      </w:rPr>
+    </w:lvl>
+    <w:lvl w:ilvl="6">
+      <w:start w:val="1"/>
+      <w:numFmt w:val="bullet"/>
+      <w:lvlText w:val="●"/>
+      <w:lvlJc w:val="left"/>
+      <w:pPr>
+        <w:ind w:left="5040" w:hanging="360"/>
+      </w:pPr>
+      <w:rPr>
+        <w:u w:val="none"/>
+      </w:rPr>
+    </w:lvl>
+    <w:lvl w:ilvl="7">
+      <w:start w:val="1"/>
+      <w:numFmt w:val="bullet"/>
+      <w:lvlText w:val="○"/>
+      <w:lvlJc w:val="left"/>
+      <w:pPr>
+        <w:ind w:left="5760" w:hanging="360"/>
+      </w:pPr>
+      <w:rPr>
+        <w:u w:val="none"/>
+      </w:rPr>
+    </w:lvl>
+    <w:lvl w:ilvl="8">
+      <w:start w:val="1"/>
+      <w:numFmt w:val="bullet"/>
+      <w:lvlText w:val="■"/>
+      <w:lvlJc w:val="left"/>
+      <w:pPr>
+        <w:ind w:left="6480" w:hanging="360"/>
+      </w:pPr>
+      <w:rPr>
+        <w:u w:val="none"/>
+      </w:rPr>
+    </w:lvl>
+  </w:abstractNum>
+  <w:abstractNum w:abstractNumId="11">
+    <w:lvl w:ilvl="0">
+      <w:start w:val="1"/>
       <w:numFmt w:val="decimal"/>
       <w:lvlText w:val="%1."/>
       <w:lvlJc w:val="left"/>
@@ -3387,116 +4282,6 @@
       </w:rPr>
     </w:lvl>
   </w:abstractNum>
-  <w:abstractNum w:abstractNumId="11">
-    <w:lvl w:ilvl="0">
-      <w:start w:val="1"/>
-      <w:numFmt w:val="bullet"/>
-      <w:lvlText w:val="●"/>
-      <w:lvlJc w:val="left"/>
-      <w:pPr>
-        <w:ind w:left="720" w:hanging="360"/>
-      </w:pPr>
-      <w:rPr>
-        <w:u w:val="none"/>
-      </w:rPr>
-    </w:lvl>
-    <w:lvl w:ilvl="1">
-      <w:start w:val="1"/>
-      <w:numFmt w:val="bullet"/>
-      <w:lvlText w:val="○"/>
-      <w:lvlJc w:val="left"/>
-      <w:pPr>
-        <w:ind w:left="1440" w:hanging="360"/>
-      </w:pPr>
-      <w:rPr>
-        <w:u w:val="none"/>
-      </w:rPr>
-    </w:lvl>
-    <w:lvl w:ilvl="2">
-      <w:start w:val="1"/>
-      <w:numFmt w:val="bullet"/>
-      <w:lvlText w:val="■"/>
-      <w:lvlJc w:val="left"/>
-      <w:pPr>
-        <w:ind w:left="2160" w:hanging="360"/>
-      </w:pPr>
-      <w:rPr>
-        <w:u w:val="none"/>
-      </w:rPr>
-    </w:lvl>
-    <w:lvl w:ilvl="3">
-      <w:start w:val="1"/>
-      <w:numFmt w:val="bullet"/>
-      <w:lvlText w:val="●"/>
-      <w:lvlJc w:val="left"/>
-      <w:pPr>
-        <w:ind w:left="2880" w:hanging="360"/>
-      </w:pPr>
-      <w:rPr>
-        <w:u w:val="none"/>
-      </w:rPr>
-    </w:lvl>
-    <w:lvl w:ilvl="4">
-      <w:start w:val="1"/>
-      <w:numFmt w:val="bullet"/>
-      <w:lvlText w:val="○"/>
-      <w:lvlJc w:val="left"/>
-      <w:pPr>
-        <w:ind w:left="3600" w:hanging="360"/>
-      </w:pPr>
-      <w:rPr>
-        <w:u w:val="none"/>
-      </w:rPr>
-    </w:lvl>
-    <w:lvl w:ilvl="5">
-      <w:start w:val="1"/>
-      <w:numFmt w:val="bullet"/>
-      <w:lvlText w:val="■"/>
-      <w:lvlJc w:val="left"/>
-      <w:pPr>
-        <w:ind w:left="4320" w:hanging="360"/>
-      </w:pPr>
-      <w:rPr>
-        <w:u w:val="none"/>
-      </w:rPr>
-    </w:lvl>
-    <w:lvl w:ilvl="6">
-      <w:start w:val="1"/>
-      <w:numFmt w:val="bullet"/>
-      <w:lvlText w:val="●"/>
-      <w:lvlJc w:val="left"/>
-      <w:pPr>
-        <w:ind w:left="5040" w:hanging="360"/>
-      </w:pPr>
-      <w:rPr>
-        <w:u w:val="none"/>
-      </w:rPr>
-    </w:lvl>
-    <w:lvl w:ilvl="7">
-      <w:start w:val="1"/>
-      <w:numFmt w:val="bullet"/>
-      <w:lvlText w:val="○"/>
-      <w:lvlJc w:val="left"/>
-      <w:pPr>
-        <w:ind w:left="5760" w:hanging="360"/>
-      </w:pPr>
-      <w:rPr>
-        <w:u w:val="none"/>
-      </w:rPr>
-    </w:lvl>
-    <w:lvl w:ilvl="8">
-      <w:start w:val="1"/>
-      <w:numFmt w:val="bullet"/>
-      <w:lvlText w:val="■"/>
-      <w:lvlJc w:val="left"/>
-      <w:pPr>
-        <w:ind w:left="6480" w:hanging="360"/>
-      </w:pPr>
-      <w:rPr>
-        <w:u w:val="none"/>
-      </w:rPr>
-    </w:lvl>
-  </w:abstractNum>
   <w:abstractNum w:abstractNumId="12">
     <w:lvl w:ilvl="0">
       <w:start w:val="1"/>
@@ -3828,6 +4613,446 @@
     </w:lvl>
   </w:abstractNum>
   <w:abstractNum w:abstractNumId="15">
+    <w:lvl w:ilvl="0">
+      <w:start w:val="1"/>
+      <w:numFmt w:val="decimal"/>
+      <w:lvlText w:val="%1."/>
+      <w:lvlJc w:val="left"/>
+      <w:pPr>
+        <w:ind w:left="720" w:hanging="360"/>
+      </w:pPr>
+      <w:rPr>
+        <w:u w:val="none"/>
+      </w:rPr>
+    </w:lvl>
+    <w:lvl w:ilvl="1">
+      <w:start w:val="1"/>
+      <w:numFmt w:val="lowerLetter"/>
+      <w:lvlText w:val="%2."/>
+      <w:lvlJc w:val="left"/>
+      <w:pPr>
+        <w:ind w:left="1440" w:hanging="360"/>
+      </w:pPr>
+      <w:rPr>
+        <w:u w:val="none"/>
+      </w:rPr>
+    </w:lvl>
+    <w:lvl w:ilvl="2">
+      <w:start w:val="1"/>
+      <w:numFmt w:val="lowerRoman"/>
+      <w:lvlText w:val="%3."/>
+      <w:lvlJc w:val="right"/>
+      <w:pPr>
+        <w:ind w:left="2160" w:hanging="360"/>
+      </w:pPr>
+      <w:rPr>
+        <w:u w:val="none"/>
+      </w:rPr>
+    </w:lvl>
+    <w:lvl w:ilvl="3">
+      <w:start w:val="1"/>
+      <w:numFmt w:val="decimal"/>
+      <w:lvlText w:val="%4."/>
+      <w:lvlJc w:val="left"/>
+      <w:pPr>
+        <w:ind w:left="2880" w:hanging="360"/>
+      </w:pPr>
+      <w:rPr>
+        <w:u w:val="none"/>
+      </w:rPr>
+    </w:lvl>
+    <w:lvl w:ilvl="4">
+      <w:start w:val="1"/>
+      <w:numFmt w:val="lowerLetter"/>
+      <w:lvlText w:val="%5."/>
+      <w:lvlJc w:val="left"/>
+      <w:pPr>
+        <w:ind w:left="3600" w:hanging="360"/>
+      </w:pPr>
+      <w:rPr>
+        <w:u w:val="none"/>
+      </w:rPr>
+    </w:lvl>
+    <w:lvl w:ilvl="5">
+      <w:start w:val="1"/>
+      <w:numFmt w:val="lowerRoman"/>
+      <w:lvlText w:val="%6."/>
+      <w:lvlJc w:val="right"/>
+      <w:pPr>
+        <w:ind w:left="4320" w:hanging="360"/>
+      </w:pPr>
+      <w:rPr>
+        <w:u w:val="none"/>
+      </w:rPr>
+    </w:lvl>
+    <w:lvl w:ilvl="6">
+      <w:start w:val="1"/>
+      <w:numFmt w:val="decimal"/>
+      <w:lvlText w:val="%7."/>
+      <w:lvlJc w:val="left"/>
+      <w:pPr>
+        <w:ind w:left="5040" w:hanging="360"/>
+      </w:pPr>
+      <w:rPr>
+        <w:u w:val="none"/>
+      </w:rPr>
+    </w:lvl>
+    <w:lvl w:ilvl="7">
+      <w:start w:val="1"/>
+      <w:numFmt w:val="lowerLetter"/>
+      <w:lvlText w:val="%8."/>
+      <w:lvlJc w:val="left"/>
+      <w:pPr>
+        <w:ind w:left="5760" w:hanging="360"/>
+      </w:pPr>
+      <w:rPr>
+        <w:u w:val="none"/>
+      </w:rPr>
+    </w:lvl>
+    <w:lvl w:ilvl="8">
+      <w:start w:val="1"/>
+      <w:numFmt w:val="lowerRoman"/>
+      <w:lvlText w:val="%9."/>
+      <w:lvlJc w:val="right"/>
+      <w:pPr>
+        <w:ind w:left="6480" w:hanging="360"/>
+      </w:pPr>
+      <w:rPr>
+        <w:u w:val="none"/>
+      </w:rPr>
+    </w:lvl>
+  </w:abstractNum>
+  <w:abstractNum w:abstractNumId="16">
+    <w:lvl w:ilvl="0">
+      <w:start w:val="1"/>
+      <w:numFmt w:val="bullet"/>
+      <w:lvlText w:val="-"/>
+      <w:lvlJc w:val="left"/>
+      <w:pPr>
+        <w:ind w:left="720" w:hanging="360"/>
+      </w:pPr>
+      <w:rPr>
+        <w:u w:val="none"/>
+      </w:rPr>
+    </w:lvl>
+    <w:lvl w:ilvl="1">
+      <w:start w:val="1"/>
+      <w:numFmt w:val="bullet"/>
+      <w:lvlText w:val="-"/>
+      <w:lvlJc w:val="left"/>
+      <w:pPr>
+        <w:ind w:left="1440" w:hanging="360"/>
+      </w:pPr>
+      <w:rPr>
+        <w:u w:val="none"/>
+      </w:rPr>
+    </w:lvl>
+    <w:lvl w:ilvl="2">
+      <w:start w:val="1"/>
+      <w:numFmt w:val="bullet"/>
+      <w:lvlText w:val="-"/>
+      <w:lvlJc w:val="left"/>
+      <w:pPr>
+        <w:ind w:left="2160" w:hanging="360"/>
+      </w:pPr>
+      <w:rPr>
+        <w:u w:val="none"/>
+      </w:rPr>
+    </w:lvl>
+    <w:lvl w:ilvl="3">
+      <w:start w:val="1"/>
+      <w:numFmt w:val="bullet"/>
+      <w:lvlText w:val="-"/>
+      <w:lvlJc w:val="left"/>
+      <w:pPr>
+        <w:ind w:left="2880" w:hanging="360"/>
+      </w:pPr>
+      <w:rPr>
+        <w:u w:val="none"/>
+      </w:rPr>
+    </w:lvl>
+    <w:lvl w:ilvl="4">
+      <w:start w:val="1"/>
+      <w:numFmt w:val="bullet"/>
+      <w:lvlText w:val="-"/>
+      <w:lvlJc w:val="left"/>
+      <w:pPr>
+        <w:ind w:left="3600" w:hanging="360"/>
+      </w:pPr>
+      <w:rPr>
+        <w:u w:val="none"/>
+      </w:rPr>
+    </w:lvl>
+    <w:lvl w:ilvl="5">
+      <w:start w:val="1"/>
+      <w:numFmt w:val="bullet"/>
+      <w:lvlText w:val="-"/>
+      <w:lvlJc w:val="left"/>
+      <w:pPr>
+        <w:ind w:left="4320" w:hanging="360"/>
+      </w:pPr>
+      <w:rPr>
+        <w:u w:val="none"/>
+      </w:rPr>
+    </w:lvl>
+    <w:lvl w:ilvl="6">
+      <w:start w:val="1"/>
+      <w:numFmt w:val="bullet"/>
+      <w:lvlText w:val="-"/>
+      <w:lvlJc w:val="left"/>
+      <w:pPr>
+        <w:ind w:left="5040" w:hanging="360"/>
+      </w:pPr>
+      <w:rPr>
+        <w:u w:val="none"/>
+      </w:rPr>
+    </w:lvl>
+    <w:lvl w:ilvl="7">
+      <w:start w:val="1"/>
+      <w:numFmt w:val="bullet"/>
+      <w:lvlText w:val="-"/>
+      <w:lvlJc w:val="left"/>
+      <w:pPr>
+        <w:ind w:left="5760" w:hanging="360"/>
+      </w:pPr>
+      <w:rPr>
+        <w:u w:val="none"/>
+      </w:rPr>
+    </w:lvl>
+    <w:lvl w:ilvl="8">
+      <w:start w:val="1"/>
+      <w:numFmt w:val="bullet"/>
+      <w:lvlText w:val="-"/>
+      <w:lvlJc w:val="left"/>
+      <w:pPr>
+        <w:ind w:left="6480" w:hanging="360"/>
+      </w:pPr>
+      <w:rPr>
+        <w:u w:val="none"/>
+      </w:rPr>
+    </w:lvl>
+  </w:abstractNum>
+  <w:abstractNum w:abstractNumId="17">
+    <w:lvl w:ilvl="0">
+      <w:start w:val="1"/>
+      <w:numFmt w:val="bullet"/>
+      <w:lvlText w:val="●"/>
+      <w:lvlJc w:val="left"/>
+      <w:pPr>
+        <w:ind w:left="720" w:hanging="360"/>
+      </w:pPr>
+      <w:rPr>
+        <w:u w:val="none"/>
+      </w:rPr>
+    </w:lvl>
+    <w:lvl w:ilvl="1">
+      <w:start w:val="1"/>
+      <w:numFmt w:val="bullet"/>
+      <w:lvlText w:val="○"/>
+      <w:lvlJc w:val="left"/>
+      <w:pPr>
+        <w:ind w:left="1440" w:hanging="360"/>
+      </w:pPr>
+      <w:rPr>
+        <w:u w:val="none"/>
+      </w:rPr>
+    </w:lvl>
+    <w:lvl w:ilvl="2">
+      <w:start w:val="1"/>
+      <w:numFmt w:val="bullet"/>
+      <w:lvlText w:val="■"/>
+      <w:lvlJc w:val="left"/>
+      <w:pPr>
+        <w:ind w:left="2160" w:hanging="360"/>
+      </w:pPr>
+      <w:rPr>
+        <w:u w:val="none"/>
+      </w:rPr>
+    </w:lvl>
+    <w:lvl w:ilvl="3">
+      <w:start w:val="1"/>
+      <w:numFmt w:val="bullet"/>
+      <w:lvlText w:val="●"/>
+      <w:lvlJc w:val="left"/>
+      <w:pPr>
+        <w:ind w:left="2880" w:hanging="360"/>
+      </w:pPr>
+      <w:rPr>
+        <w:u w:val="none"/>
+      </w:rPr>
+    </w:lvl>
+    <w:lvl w:ilvl="4">
+      <w:start w:val="1"/>
+      <w:numFmt w:val="bullet"/>
+      <w:lvlText w:val="○"/>
+      <w:lvlJc w:val="left"/>
+      <w:pPr>
+        <w:ind w:left="3600" w:hanging="360"/>
+      </w:pPr>
+      <w:rPr>
+        <w:u w:val="none"/>
+      </w:rPr>
+    </w:lvl>
+    <w:lvl w:ilvl="5">
+      <w:start w:val="1"/>
+      <w:numFmt w:val="bullet"/>
+      <w:lvlText w:val="■"/>
+      <w:lvlJc w:val="left"/>
+      <w:pPr>
+        <w:ind w:left="4320" w:hanging="360"/>
+      </w:pPr>
+      <w:rPr>
+        <w:u w:val="none"/>
+      </w:rPr>
+    </w:lvl>
+    <w:lvl w:ilvl="6">
+      <w:start w:val="1"/>
+      <w:numFmt w:val="bullet"/>
+      <w:lvlText w:val="●"/>
+      <w:lvlJc w:val="left"/>
+      <w:pPr>
+        <w:ind w:left="5040" w:hanging="360"/>
+      </w:pPr>
+      <w:rPr>
+        <w:u w:val="none"/>
+      </w:rPr>
+    </w:lvl>
+    <w:lvl w:ilvl="7">
+      <w:start w:val="1"/>
+      <w:numFmt w:val="bullet"/>
+      <w:lvlText w:val="○"/>
+      <w:lvlJc w:val="left"/>
+      <w:pPr>
+        <w:ind w:left="5760" w:hanging="360"/>
+      </w:pPr>
+      <w:rPr>
+        <w:u w:val="none"/>
+      </w:rPr>
+    </w:lvl>
+    <w:lvl w:ilvl="8">
+      <w:start w:val="1"/>
+      <w:numFmt w:val="bullet"/>
+      <w:lvlText w:val="■"/>
+      <w:lvlJc w:val="left"/>
+      <w:pPr>
+        <w:ind w:left="6480" w:hanging="360"/>
+      </w:pPr>
+      <w:rPr>
+        <w:u w:val="none"/>
+      </w:rPr>
+    </w:lvl>
+  </w:abstractNum>
+  <w:abstractNum w:abstractNumId="18">
+    <w:lvl w:ilvl="0">
+      <w:start w:val="1"/>
+      <w:numFmt w:val="bullet"/>
+      <w:lvlText w:val="-"/>
+      <w:lvlJc w:val="left"/>
+      <w:pPr>
+        <w:ind w:left="720" w:hanging="360"/>
+      </w:pPr>
+      <w:rPr>
+        <w:u w:val="none"/>
+      </w:rPr>
+    </w:lvl>
+    <w:lvl w:ilvl="1">
+      <w:start w:val="1"/>
+      <w:numFmt w:val="bullet"/>
+      <w:lvlText w:val="-"/>
+      <w:lvlJc w:val="left"/>
+      <w:pPr>
+        <w:ind w:left="1440" w:hanging="360"/>
+      </w:pPr>
+      <w:rPr>
+        <w:u w:val="none"/>
+      </w:rPr>
+    </w:lvl>
+    <w:lvl w:ilvl="2">
+      <w:start w:val="1"/>
+      <w:numFmt w:val="bullet"/>
+      <w:lvlText w:val="-"/>
+      <w:lvlJc w:val="left"/>
+      <w:pPr>
+        <w:ind w:left="2160" w:hanging="360"/>
+      </w:pPr>
+      <w:rPr>
+        <w:u w:val="none"/>
+      </w:rPr>
+    </w:lvl>
+    <w:lvl w:ilvl="3">
+      <w:start w:val="1"/>
+      <w:numFmt w:val="bullet"/>
+      <w:lvlText w:val="-"/>
+      <w:lvlJc w:val="left"/>
+      <w:pPr>
+        <w:ind w:left="2880" w:hanging="360"/>
+      </w:pPr>
+      <w:rPr>
+        <w:u w:val="none"/>
+      </w:rPr>
+    </w:lvl>
+    <w:lvl w:ilvl="4">
+      <w:start w:val="1"/>
+      <w:numFmt w:val="bullet"/>
+      <w:lvlText w:val="-"/>
+      <w:lvlJc w:val="left"/>
+      <w:pPr>
+        <w:ind w:left="3600" w:hanging="360"/>
+      </w:pPr>
+      <w:rPr>
+        <w:u w:val="none"/>
+      </w:rPr>
+    </w:lvl>
+    <w:lvl w:ilvl="5">
+      <w:start w:val="1"/>
+      <w:numFmt w:val="bullet"/>
+      <w:lvlText w:val="-"/>
+      <w:lvlJc w:val="left"/>
+      <w:pPr>
+        <w:ind w:left="4320" w:hanging="360"/>
+      </w:pPr>
+      <w:rPr>
+        <w:u w:val="none"/>
+      </w:rPr>
+    </w:lvl>
+    <w:lvl w:ilvl="6">
+      <w:start w:val="1"/>
+      <w:numFmt w:val="bullet"/>
+      <w:lvlText w:val="-"/>
+      <w:lvlJc w:val="left"/>
+      <w:pPr>
+        <w:ind w:left="5040" w:hanging="360"/>
+      </w:pPr>
+      <w:rPr>
+        <w:u w:val="none"/>
+      </w:rPr>
+    </w:lvl>
+    <w:lvl w:ilvl="7">
+      <w:start w:val="1"/>
+      <w:numFmt w:val="bullet"/>
+      <w:lvlText w:val="-"/>
+      <w:lvlJc w:val="left"/>
+      <w:pPr>
+        <w:ind w:left="5760" w:hanging="360"/>
+      </w:pPr>
+      <w:rPr>
+        <w:u w:val="none"/>
+      </w:rPr>
+    </w:lvl>
+    <w:lvl w:ilvl="8">
+      <w:start w:val="1"/>
+      <w:numFmt w:val="bullet"/>
+      <w:lvlText w:val="-"/>
+      <w:lvlJc w:val="left"/>
+      <w:pPr>
+        <w:ind w:left="6480" w:hanging="360"/>
+      </w:pPr>
+      <w:rPr>
+        <w:u w:val="none"/>
+      </w:rPr>
+    </w:lvl>
+  </w:abstractNum>
+  <w:abstractNum w:abstractNumId="19">
     <w:lvl w:ilvl="0">
       <w:start w:val="1"/>
       <w:numFmt w:val="bullet"/>
@@ -3981,6 +5206,18 @@
   </w:num>
   <w:num w:numId="15">
     <w:abstractNumId w:val="15"/>
+  </w:num>
+  <w:num w:numId="16">
+    <w:abstractNumId w:val="16"/>
+  </w:num>
+  <w:num w:numId="17">
+    <w:abstractNumId w:val="17"/>
+  </w:num>
+  <w:num w:numId="18">
+    <w:abstractNumId w:val="18"/>
+  </w:num>
+  <w:num w:numId="19">
+    <w:abstractNumId w:val="19"/>
   </w:num>
 </w:numbering>
 </file>

</xml_diff>